<commit_message>
Updated the Linear Regression intitution doc
Updated the Linear Regression intitution doc
</commit_message>
<xml_diff>
--- a/Regression/Simple Linear Regression/LinearRegressionIntitution.docx
+++ b/Regression/Simple Linear Regression/LinearRegressionIntitution.docx
@@ -24,7 +24,7 @@
                     <pic:cNvPicPr/>
                   </pic:nvPicPr>
                   <pic:blipFill>
-                    <a:blip r:embed="rId5"/>
+                    <a:blip r:embed="rId6"/>
                     <a:stretch>
                       <a:fillRect/>
                     </a:stretch>
@@ -66,7 +66,7 @@
                     <pic:cNvPicPr/>
                   </pic:nvPicPr>
                   <pic:blipFill>
-                    <a:blip r:embed="rId6"/>
+                    <a:blip r:embed="rId7"/>
                     <a:stretch>
                       <a:fillRect/>
                     </a:stretch>
@@ -109,7 +109,7 @@
                     <pic:cNvPicPr/>
                   </pic:nvPicPr>
                   <pic:blipFill>
-                    <a:blip r:embed="rId7"/>
+                    <a:blip r:embed="rId8"/>
                     <a:stretch>
                       <a:fillRect/>
                     </a:stretch>
@@ -151,7 +151,7 @@
                     <pic:cNvPicPr/>
                   </pic:nvPicPr>
                   <pic:blipFill>
-                    <a:blip r:embed="rId8"/>
+                    <a:blip r:embed="rId9"/>
                     <a:stretch>
                       <a:fillRect/>
                     </a:stretch>
@@ -194,7 +194,7 @@
                     <pic:cNvPicPr/>
                   </pic:nvPicPr>
                   <pic:blipFill>
-                    <a:blip r:embed="rId9"/>
+                    <a:blip r:embed="rId10"/>
                     <a:stretch>
                       <a:fillRect/>
                     </a:stretch>
@@ -237,7 +237,7 @@
                     <pic:cNvPicPr/>
                   </pic:nvPicPr>
                   <pic:blipFill>
-                    <a:blip r:embed="rId10"/>
+                    <a:blip r:embed="rId11"/>
                     <a:stretch>
                       <a:fillRect/>
                     </a:stretch>
@@ -281,7 +281,7 @@
                     <pic:cNvPicPr/>
                   </pic:nvPicPr>
                   <pic:blipFill>
-                    <a:blip r:embed="rId11"/>
+                    <a:blip r:embed="rId12"/>
                     <a:stretch>
                       <a:fillRect/>
                     </a:stretch>
@@ -324,7 +324,7 @@
                     <pic:cNvPicPr/>
                   </pic:nvPicPr>
                   <pic:blipFill>
-                    <a:blip r:embed="rId12"/>
+                    <a:blip r:embed="rId13"/>
                     <a:stretch>
                       <a:fillRect/>
                     </a:stretch>
@@ -345,10 +345,2927 @@
         </w:drawing>
       </w:r>
     </w:p>
-    <w:p>
-      <w:bookmarkStart w:id="0" w:name="_GoBack"/>
-      <w:bookmarkEnd w:id="0"/>
-    </w:p>
+    <w:p/>
+    <w:p/>
+    <w:p/>
+    <w:p/>
+    <w:tbl>
+      <w:tblPr>
+        <w:tblW w:w="13875" w:type="dxa"/>
+        <w:tblCellSpacing w:w="15" w:type="dxa"/>
+        <w:tblInd w:w="-1410" w:type="dxa"/>
+        <w:tblCellMar>
+          <w:top w:w="15" w:type="dxa"/>
+          <w:left w:w="15" w:type="dxa"/>
+          <w:bottom w:w="15" w:type="dxa"/>
+          <w:right w:w="15" w:type="dxa"/>
+        </w:tblCellMar>
+        <w:tblLook w:val="04A0" w:firstRow="1" w:lastRow="0" w:firstColumn="1" w:lastColumn="0" w:noHBand="0" w:noVBand="1"/>
+      </w:tblPr>
+      <w:tblGrid>
+        <w:gridCol w:w="11550"/>
+        <w:gridCol w:w="780"/>
+        <w:gridCol w:w="1545"/>
+      </w:tblGrid>
+      <w:tr>
+        <w:trPr>
+          <w:trHeight w:val="375"/>
+          <w:tblCellSpacing w:w="15" w:type="dxa"/>
+        </w:trPr>
+        <w:tc>
+          <w:tcPr>
+            <w:tcW w:w="0" w:type="auto"/>
+            <w:vAlign w:val="center"/>
+            <w:hideMark/>
+          </w:tcPr>
+          <w:p>
+            <w:pPr>
+              <w:spacing w:before="100" w:beforeAutospacing="1" w:after="100" w:afterAutospacing="1" w:line="240" w:lineRule="auto"/>
+              <w:jc w:val="center"/>
+              <w:outlineLvl w:val="2"/>
+              <w:rPr>
+                <w:rFonts w:ascii="Times New Roman" w:eastAsia="Times New Roman" w:hAnsi="Times New Roman" w:cs="Times New Roman"/>
+                <w:b/>
+                <w:bCs/>
+                <w:sz w:val="27"/>
+                <w:szCs w:val="27"/>
+              </w:rPr>
+            </w:pPr>
+            <w:r>
+              <w:rPr>
+                <w:rFonts w:ascii="Calibri" w:eastAsia="Times New Roman" w:hAnsi="Calibri" w:cs="Calibri"/>
+                <w:b/>
+                <w:bCs/>
+                <w:color w:val="008000"/>
+                <w:sz w:val="27"/>
+                <w:szCs w:val="27"/>
+              </w:rPr>
+              <w:lastRenderedPageBreak/>
+              <w:t>Multiple Linear Regression</w:t>
+            </w:r>
+          </w:p>
+        </w:tc>
+        <w:tc>
+          <w:tcPr>
+            <w:tcW w:w="750" w:type="dxa"/>
+            <w:vAlign w:val="center"/>
+            <w:hideMark/>
+          </w:tcPr>
+          <w:p>
+            <w:pPr>
+              <w:spacing w:after="0" w:line="240" w:lineRule="auto"/>
+              <w:rPr>
+                <w:rFonts w:ascii="Times New Roman" w:eastAsia="Times New Roman" w:hAnsi="Times New Roman" w:cs="Times New Roman"/>
+                <w:sz w:val="24"/>
+                <w:szCs w:val="24"/>
+              </w:rPr>
+            </w:pPr>
+          </w:p>
+        </w:tc>
+        <w:tc>
+          <w:tcPr>
+            <w:tcW w:w="1500" w:type="dxa"/>
+            <w:vAlign w:val="center"/>
+            <w:hideMark/>
+          </w:tcPr>
+          <w:p>
+            <w:pPr>
+              <w:spacing w:after="0" w:line="240" w:lineRule="auto"/>
+              <w:rPr>
+                <w:rFonts w:ascii="Times New Roman" w:eastAsia="Times New Roman" w:hAnsi="Times New Roman" w:cs="Times New Roman"/>
+                <w:sz w:val="24"/>
+                <w:szCs w:val="24"/>
+              </w:rPr>
+            </w:pPr>
+          </w:p>
+        </w:tc>
+      </w:tr>
+      <w:tr>
+        <w:trPr>
+          <w:trHeight w:val="600"/>
+          <w:tblCellSpacing w:w="15" w:type="dxa"/>
+        </w:trPr>
+        <w:tc>
+          <w:tcPr>
+            <w:tcW w:w="0" w:type="auto"/>
+            <w:vAlign w:val="center"/>
+            <w:hideMark/>
+          </w:tcPr>
+          <w:p>
+            <w:pPr>
+              <w:spacing w:after="0" w:line="240" w:lineRule="auto"/>
+              <w:rPr>
+                <w:rFonts w:ascii="Times New Roman" w:eastAsia="Times New Roman" w:hAnsi="Times New Roman" w:cs="Times New Roman"/>
+                <w:sz w:val="24"/>
+                <w:szCs w:val="24"/>
+              </w:rPr>
+            </w:pPr>
+            <w:r>
+              <w:rPr>
+                <w:rFonts w:ascii="Calibri" w:eastAsia="Times New Roman" w:hAnsi="Calibri" w:cs="Calibri"/>
+                <w:sz w:val="24"/>
+                <w:szCs w:val="24"/>
+              </w:rPr>
+              <w:t xml:space="preserve">Multiple linear </w:t>
+            </w:r>
+            <w:proofErr w:type="gramStart"/>
+            <w:r>
+              <w:rPr>
+                <w:rFonts w:ascii="Calibri" w:eastAsia="Times New Roman" w:hAnsi="Calibri" w:cs="Calibri"/>
+                <w:sz w:val="24"/>
+                <w:szCs w:val="24"/>
+              </w:rPr>
+              <w:t>regression</w:t>
+            </w:r>
+            <w:proofErr w:type="gramEnd"/>
+            <w:r>
+              <w:rPr>
+                <w:rFonts w:ascii="Calibri" w:eastAsia="Times New Roman" w:hAnsi="Calibri" w:cs="Calibri"/>
+                <w:sz w:val="24"/>
+                <w:szCs w:val="24"/>
+              </w:rPr>
+              <w:t xml:space="preserve"> (</w:t>
+            </w:r>
+            <w:r>
+              <w:rPr>
+                <w:rFonts w:ascii="Calibri" w:eastAsia="Times New Roman" w:hAnsi="Calibri" w:cs="Calibri"/>
+                <w:b/>
+                <w:bCs/>
+                <w:sz w:val="24"/>
+                <w:szCs w:val="24"/>
+              </w:rPr>
+              <w:t>MLR</w:t>
+            </w:r>
+            <w:r>
+              <w:rPr>
+                <w:rFonts w:ascii="Calibri" w:eastAsia="Times New Roman" w:hAnsi="Calibri" w:cs="Calibri"/>
+                <w:sz w:val="24"/>
+                <w:szCs w:val="24"/>
+              </w:rPr>
+              <w:t>) is a method used to model the linear relationship between a dependent variable (target) and one or more independent variables (predictors). </w:t>
+            </w:r>
+          </w:p>
+        </w:tc>
+        <w:tc>
+          <w:tcPr>
+            <w:tcW w:w="750" w:type="dxa"/>
+            <w:vAlign w:val="center"/>
+            <w:hideMark/>
+          </w:tcPr>
+          <w:p>
+            <w:pPr>
+              <w:spacing w:after="0" w:line="240" w:lineRule="auto"/>
+              <w:rPr>
+                <w:rFonts w:ascii="Times New Roman" w:eastAsia="Times New Roman" w:hAnsi="Times New Roman" w:cs="Times New Roman"/>
+                <w:sz w:val="24"/>
+                <w:szCs w:val="24"/>
+              </w:rPr>
+            </w:pPr>
+          </w:p>
+        </w:tc>
+        <w:tc>
+          <w:tcPr>
+            <w:tcW w:w="1500" w:type="dxa"/>
+            <w:vAlign w:val="center"/>
+            <w:hideMark/>
+          </w:tcPr>
+          <w:p>
+            <w:pPr>
+              <w:spacing w:after="0" w:line="240" w:lineRule="auto"/>
+              <w:rPr>
+                <w:rFonts w:ascii="Times New Roman" w:eastAsia="Times New Roman" w:hAnsi="Times New Roman" w:cs="Times New Roman"/>
+                <w:sz w:val="24"/>
+                <w:szCs w:val="24"/>
+              </w:rPr>
+            </w:pPr>
+          </w:p>
+        </w:tc>
+      </w:tr>
+      <w:tr>
+        <w:trPr>
+          <w:trHeight w:val="2820"/>
+          <w:tblCellSpacing w:w="15" w:type="dxa"/>
+        </w:trPr>
+        <w:tc>
+          <w:tcPr>
+            <w:tcW w:w="0" w:type="auto"/>
+            <w:vAlign w:val="center"/>
+            <w:hideMark/>
+          </w:tcPr>
+          <w:p>
+            <w:pPr>
+              <w:spacing w:before="100" w:beforeAutospacing="1" w:after="100" w:afterAutospacing="1" w:line="240" w:lineRule="auto"/>
+              <w:jc w:val="center"/>
+              <w:rPr>
+                <w:rFonts w:ascii="Times New Roman" w:eastAsia="Times New Roman" w:hAnsi="Times New Roman" w:cs="Times New Roman"/>
+                <w:sz w:val="24"/>
+                <w:szCs w:val="24"/>
+              </w:rPr>
+            </w:pPr>
+            <w:r>
+              <w:rPr>
+                <w:rFonts w:ascii="Times New Roman" w:eastAsia="Times New Roman" w:hAnsi="Times New Roman" w:cs="Times New Roman"/>
+                <w:noProof/>
+                <w:sz w:val="24"/>
+                <w:szCs w:val="24"/>
+              </w:rPr>
+              <w:drawing>
+                <wp:inline distT="0" distB="0" distL="0" distR="0" wp14:anchorId="795EAC26" wp14:editId="3FFF24DE">
+                  <wp:extent cx="5391150" cy="1771650"/>
+                  <wp:effectExtent l="0" t="0" r="0" b="0"/>
+                  <wp:docPr id="13" name="Picture 13" descr="https://www.saedsayad.com/images/MLR_1b.png"/>
+                  <wp:cNvGraphicFramePr>
+                    <a:graphicFrameLocks xmlns:a="http://schemas.openxmlformats.org/drawingml/2006/main" noChangeAspect="1"/>
+                  </wp:cNvGraphicFramePr>
+                  <a:graphic xmlns:a="http://schemas.openxmlformats.org/drawingml/2006/main">
+                    <a:graphicData uri="http://schemas.openxmlformats.org/drawingml/2006/picture">
+                      <pic:pic xmlns:pic="http://schemas.openxmlformats.org/drawingml/2006/picture">
+                        <pic:nvPicPr>
+                          <pic:cNvPr id="0" name="Picture 1" descr="https://www.saedsayad.com/images/MLR_1b.png"/>
+                          <pic:cNvPicPr>
+                            <a:picLocks noChangeAspect="1" noChangeArrowheads="1"/>
+                          </pic:cNvPicPr>
+                        </pic:nvPicPr>
+                        <pic:blipFill>
+                          <a:blip r:embed="rId14">
+                            <a:extLst>
+                              <a:ext uri="{28A0092B-C50C-407E-A947-70E740481C1C}">
+                                <a14:useLocalDpi xmlns:a14="http://schemas.microsoft.com/office/drawing/2010/main" val="0"/>
+                              </a:ext>
+                            </a:extLst>
+                          </a:blip>
+                          <a:srcRect/>
+                          <a:stretch>
+                            <a:fillRect/>
+                          </a:stretch>
+                        </pic:blipFill>
+                        <pic:spPr bwMode="auto">
+                          <a:xfrm>
+                            <a:off x="0" y="0"/>
+                            <a:ext cx="5391150" cy="1771650"/>
+                          </a:xfrm>
+                          <a:prstGeom prst="rect">
+                            <a:avLst/>
+                          </a:prstGeom>
+                          <a:noFill/>
+                          <a:ln>
+                            <a:noFill/>
+                          </a:ln>
+                        </pic:spPr>
+                      </pic:pic>
+                    </a:graphicData>
+                  </a:graphic>
+                </wp:inline>
+              </w:drawing>
+            </w:r>
+          </w:p>
+        </w:tc>
+        <w:tc>
+          <w:tcPr>
+            <w:tcW w:w="750" w:type="dxa"/>
+            <w:vAlign w:val="center"/>
+            <w:hideMark/>
+          </w:tcPr>
+          <w:p>
+            <w:pPr>
+              <w:spacing w:after="0" w:line="240" w:lineRule="auto"/>
+              <w:rPr>
+                <w:rFonts w:ascii="Times New Roman" w:eastAsia="Times New Roman" w:hAnsi="Times New Roman" w:cs="Times New Roman"/>
+                <w:sz w:val="24"/>
+                <w:szCs w:val="24"/>
+              </w:rPr>
+            </w:pPr>
+          </w:p>
+        </w:tc>
+        <w:tc>
+          <w:tcPr>
+            <w:tcW w:w="1500" w:type="dxa"/>
+            <w:vAlign w:val="center"/>
+            <w:hideMark/>
+          </w:tcPr>
+          <w:p>
+            <w:pPr>
+              <w:spacing w:after="0" w:line="240" w:lineRule="auto"/>
+              <w:rPr>
+                <w:rFonts w:ascii="Times New Roman" w:eastAsia="Times New Roman" w:hAnsi="Times New Roman" w:cs="Times New Roman"/>
+                <w:sz w:val="24"/>
+                <w:szCs w:val="24"/>
+              </w:rPr>
+            </w:pPr>
+          </w:p>
+        </w:tc>
+      </w:tr>
+      <w:tr>
+        <w:trPr>
+          <w:trHeight w:val="600"/>
+          <w:tblCellSpacing w:w="15" w:type="dxa"/>
+        </w:trPr>
+        <w:tc>
+          <w:tcPr>
+            <w:tcW w:w="0" w:type="auto"/>
+            <w:vAlign w:val="center"/>
+            <w:hideMark/>
+          </w:tcPr>
+          <w:p>
+            <w:pPr>
+              <w:spacing w:after="0" w:line="240" w:lineRule="auto"/>
+              <w:rPr>
+                <w:rFonts w:ascii="Times New Roman" w:eastAsia="Times New Roman" w:hAnsi="Times New Roman" w:cs="Times New Roman"/>
+                <w:sz w:val="24"/>
+                <w:szCs w:val="24"/>
+              </w:rPr>
+            </w:pPr>
+            <w:r>
+              <w:rPr>
+                <w:rFonts w:ascii="Calibri" w:eastAsia="Times New Roman" w:hAnsi="Calibri" w:cs="Calibri"/>
+                <w:sz w:val="24"/>
+                <w:szCs w:val="24"/>
+              </w:rPr>
+              <w:t>MLR is based on ordinary least squares (</w:t>
+            </w:r>
+            <w:r>
+              <w:rPr>
+                <w:rFonts w:ascii="Calibri" w:eastAsia="Times New Roman" w:hAnsi="Calibri" w:cs="Calibri"/>
+                <w:b/>
+                <w:bCs/>
+                <w:sz w:val="24"/>
+                <w:szCs w:val="24"/>
+              </w:rPr>
+              <w:t>OLS</w:t>
+            </w:r>
+            <w:r>
+              <w:rPr>
+                <w:rFonts w:ascii="Calibri" w:eastAsia="Times New Roman" w:hAnsi="Calibri" w:cs="Calibri"/>
+                <w:sz w:val="24"/>
+                <w:szCs w:val="24"/>
+              </w:rPr>
+              <w:t>)</w:t>
+            </w:r>
+            <w:proofErr w:type="gramStart"/>
+            <w:r>
+              <w:rPr>
+                <w:rFonts w:ascii="Calibri" w:eastAsia="Times New Roman" w:hAnsi="Calibri" w:cs="Calibri"/>
+                <w:sz w:val="24"/>
+                <w:szCs w:val="24"/>
+              </w:rPr>
+              <w:t>,</w:t>
+            </w:r>
+            <w:proofErr w:type="gramEnd"/>
+            <w:r>
+              <w:rPr>
+                <w:rFonts w:ascii="Calibri" w:eastAsia="Times New Roman" w:hAnsi="Calibri" w:cs="Calibri"/>
+                <w:sz w:val="24"/>
+                <w:szCs w:val="24"/>
+              </w:rPr>
+              <w:t xml:space="preserve"> the model is fit such that the sum-of-squares of differences of observed and predicted values is minimized.</w:t>
+            </w:r>
+          </w:p>
+        </w:tc>
+        <w:tc>
+          <w:tcPr>
+            <w:tcW w:w="750" w:type="dxa"/>
+            <w:vAlign w:val="center"/>
+            <w:hideMark/>
+          </w:tcPr>
+          <w:p>
+            <w:pPr>
+              <w:spacing w:after="0" w:line="240" w:lineRule="auto"/>
+              <w:rPr>
+                <w:rFonts w:ascii="Times New Roman" w:eastAsia="Times New Roman" w:hAnsi="Times New Roman" w:cs="Times New Roman"/>
+                <w:sz w:val="24"/>
+                <w:szCs w:val="24"/>
+              </w:rPr>
+            </w:pPr>
+          </w:p>
+        </w:tc>
+        <w:tc>
+          <w:tcPr>
+            <w:tcW w:w="1500" w:type="dxa"/>
+            <w:vAlign w:val="center"/>
+            <w:hideMark/>
+          </w:tcPr>
+          <w:p>
+            <w:pPr>
+              <w:spacing w:after="0" w:line="240" w:lineRule="auto"/>
+              <w:rPr>
+                <w:rFonts w:ascii="Times New Roman" w:eastAsia="Times New Roman" w:hAnsi="Times New Roman" w:cs="Times New Roman"/>
+                <w:sz w:val="24"/>
+                <w:szCs w:val="24"/>
+              </w:rPr>
+            </w:pPr>
+          </w:p>
+        </w:tc>
+      </w:tr>
+      <w:tr>
+        <w:trPr>
+          <w:trHeight w:val="4830"/>
+          <w:tblCellSpacing w:w="15" w:type="dxa"/>
+        </w:trPr>
+        <w:tc>
+          <w:tcPr>
+            <w:tcW w:w="0" w:type="auto"/>
+            <w:vAlign w:val="center"/>
+            <w:hideMark/>
+          </w:tcPr>
+          <w:p>
+            <w:pPr>
+              <w:spacing w:before="100" w:beforeAutospacing="1" w:after="100" w:afterAutospacing="1" w:line="240" w:lineRule="auto"/>
+              <w:jc w:val="right"/>
+              <w:rPr>
+                <w:rFonts w:ascii="Times New Roman" w:eastAsia="Times New Roman" w:hAnsi="Times New Roman" w:cs="Times New Roman"/>
+                <w:sz w:val="24"/>
+                <w:szCs w:val="24"/>
+              </w:rPr>
+            </w:pPr>
+            <w:r>
+              <w:rPr>
+                <w:rFonts w:ascii="Times New Roman" w:eastAsia="Times New Roman" w:hAnsi="Times New Roman" w:cs="Times New Roman"/>
+                <w:noProof/>
+                <w:sz w:val="24"/>
+                <w:szCs w:val="24"/>
+              </w:rPr>
+              <w:drawing>
+                <wp:inline distT="0" distB="0" distL="0" distR="0" wp14:anchorId="603C6F73" wp14:editId="098C7163">
+                  <wp:extent cx="5886450" cy="2924175"/>
+                  <wp:effectExtent l="0" t="0" r="0" b="9525"/>
+                  <wp:docPr id="12" name="Picture 12" descr="https://www.saedsayad.com/images/MLR_2.png"/>
+                  <wp:cNvGraphicFramePr>
+                    <a:graphicFrameLocks xmlns:a="http://schemas.openxmlformats.org/drawingml/2006/main" noChangeAspect="1"/>
+                  </wp:cNvGraphicFramePr>
+                  <a:graphic xmlns:a="http://schemas.openxmlformats.org/drawingml/2006/main">
+                    <a:graphicData uri="http://schemas.openxmlformats.org/drawingml/2006/picture">
+                      <pic:pic xmlns:pic="http://schemas.openxmlformats.org/drawingml/2006/picture">
+                        <pic:nvPicPr>
+                          <pic:cNvPr id="0" name="Picture 2" descr="https://www.saedsayad.com/images/MLR_2.png"/>
+                          <pic:cNvPicPr>
+                            <a:picLocks noChangeAspect="1" noChangeArrowheads="1"/>
+                          </pic:cNvPicPr>
+                        </pic:nvPicPr>
+                        <pic:blipFill>
+                          <a:blip r:embed="rId15">
+                            <a:extLst>
+                              <a:ext uri="{28A0092B-C50C-407E-A947-70E740481C1C}">
+                                <a14:useLocalDpi xmlns:a14="http://schemas.microsoft.com/office/drawing/2010/main" val="0"/>
+                              </a:ext>
+                            </a:extLst>
+                          </a:blip>
+                          <a:srcRect/>
+                          <a:stretch>
+                            <a:fillRect/>
+                          </a:stretch>
+                        </pic:blipFill>
+                        <pic:spPr bwMode="auto">
+                          <a:xfrm>
+                            <a:off x="0" y="0"/>
+                            <a:ext cx="5886450" cy="2924175"/>
+                          </a:xfrm>
+                          <a:prstGeom prst="rect">
+                            <a:avLst/>
+                          </a:prstGeom>
+                          <a:noFill/>
+                          <a:ln>
+                            <a:noFill/>
+                          </a:ln>
+                        </pic:spPr>
+                      </pic:pic>
+                    </a:graphicData>
+                  </a:graphic>
+                </wp:inline>
+              </w:drawing>
+            </w:r>
+          </w:p>
+        </w:tc>
+        <w:tc>
+          <w:tcPr>
+            <w:tcW w:w="750" w:type="dxa"/>
+            <w:vAlign w:val="center"/>
+            <w:hideMark/>
+          </w:tcPr>
+          <w:p>
+            <w:pPr>
+              <w:spacing w:after="0" w:line="240" w:lineRule="auto"/>
+              <w:rPr>
+                <w:rFonts w:ascii="Times New Roman" w:eastAsia="Times New Roman" w:hAnsi="Times New Roman" w:cs="Times New Roman"/>
+                <w:sz w:val="24"/>
+                <w:szCs w:val="24"/>
+              </w:rPr>
+            </w:pPr>
+          </w:p>
+        </w:tc>
+        <w:tc>
+          <w:tcPr>
+            <w:tcW w:w="1500" w:type="dxa"/>
+            <w:vAlign w:val="center"/>
+            <w:hideMark/>
+          </w:tcPr>
+          <w:p>
+            <w:pPr>
+              <w:spacing w:after="0" w:line="240" w:lineRule="auto"/>
+              <w:rPr>
+                <w:rFonts w:ascii="Times New Roman" w:eastAsia="Times New Roman" w:hAnsi="Times New Roman" w:cs="Times New Roman"/>
+                <w:sz w:val="24"/>
+                <w:szCs w:val="24"/>
+              </w:rPr>
+            </w:pPr>
+          </w:p>
+        </w:tc>
+      </w:tr>
+      <w:tr>
+        <w:trPr>
+          <w:trHeight w:val="315"/>
+          <w:tblCellSpacing w:w="15" w:type="dxa"/>
+        </w:trPr>
+        <w:tc>
+          <w:tcPr>
+            <w:tcW w:w="0" w:type="auto"/>
+            <w:vAlign w:val="center"/>
+            <w:hideMark/>
+          </w:tcPr>
+          <w:p>
+            <w:pPr>
+              <w:spacing w:after="0" w:line="240" w:lineRule="auto"/>
+              <w:rPr>
+                <w:rFonts w:ascii="Times New Roman" w:eastAsia="Times New Roman" w:hAnsi="Times New Roman" w:cs="Times New Roman"/>
+                <w:sz w:val="24"/>
+                <w:szCs w:val="24"/>
+              </w:rPr>
+            </w:pPr>
+            <w:r>
+              <w:rPr>
+                <w:rFonts w:ascii="Calibri" w:eastAsia="Times New Roman" w:hAnsi="Calibri" w:cs="Calibri"/>
+                <w:sz w:val="24"/>
+                <w:szCs w:val="24"/>
+              </w:rPr>
+              <w:t>The MLR model is based on several assumptions (e.g., errors are normally distributed with zero mean and constant variance). Provided the assumptions are satisfied, the regression estimators are optimal in the sense that they are </w:t>
+            </w:r>
+            <w:r>
+              <w:rPr>
+                <w:rFonts w:ascii="Calibri" w:eastAsia="Times New Roman" w:hAnsi="Calibri" w:cs="Calibri"/>
+                <w:i/>
+                <w:iCs/>
+                <w:sz w:val="24"/>
+                <w:szCs w:val="24"/>
+              </w:rPr>
+              <w:t>unbiased</w:t>
+            </w:r>
+            <w:r>
+              <w:rPr>
+                <w:rFonts w:ascii="Calibri" w:eastAsia="Times New Roman" w:hAnsi="Calibri" w:cs="Calibri"/>
+                <w:sz w:val="24"/>
+                <w:szCs w:val="24"/>
+              </w:rPr>
+              <w:t>, </w:t>
+            </w:r>
+            <w:r>
+              <w:rPr>
+                <w:rFonts w:ascii="Calibri" w:eastAsia="Times New Roman" w:hAnsi="Calibri" w:cs="Calibri"/>
+                <w:i/>
+                <w:iCs/>
+                <w:sz w:val="24"/>
+                <w:szCs w:val="24"/>
+              </w:rPr>
+              <w:t>efficient</w:t>
+            </w:r>
+            <w:r>
+              <w:rPr>
+                <w:rFonts w:ascii="Calibri" w:eastAsia="Times New Roman" w:hAnsi="Calibri" w:cs="Calibri"/>
+                <w:sz w:val="24"/>
+                <w:szCs w:val="24"/>
+              </w:rPr>
+              <w:t>, and </w:t>
+            </w:r>
+            <w:r>
+              <w:rPr>
+                <w:rFonts w:ascii="Calibri" w:eastAsia="Times New Roman" w:hAnsi="Calibri" w:cs="Calibri"/>
+                <w:i/>
+                <w:iCs/>
+                <w:sz w:val="24"/>
+                <w:szCs w:val="24"/>
+              </w:rPr>
+              <w:t>consistent</w:t>
+            </w:r>
+            <w:r>
+              <w:rPr>
+                <w:rFonts w:ascii="Calibri" w:eastAsia="Times New Roman" w:hAnsi="Calibri" w:cs="Calibri"/>
+                <w:sz w:val="24"/>
+                <w:szCs w:val="24"/>
+              </w:rPr>
+              <w:t>. Unbiased means that the expected value of the estimator is equal to the true value of the parameter. Efficient means that the estimator has a smaller variance than any other estimator. Consistent means that the bias and variance of the estimator approach zero as the sample size approaches infinity.</w:t>
+            </w:r>
+          </w:p>
+        </w:tc>
+        <w:tc>
+          <w:tcPr>
+            <w:tcW w:w="750" w:type="dxa"/>
+            <w:vAlign w:val="center"/>
+            <w:hideMark/>
+          </w:tcPr>
+          <w:p>
+            <w:pPr>
+              <w:spacing w:after="0" w:line="240" w:lineRule="auto"/>
+              <w:rPr>
+                <w:rFonts w:ascii="Times New Roman" w:eastAsia="Times New Roman" w:hAnsi="Times New Roman" w:cs="Times New Roman"/>
+                <w:sz w:val="24"/>
+                <w:szCs w:val="24"/>
+              </w:rPr>
+            </w:pPr>
+          </w:p>
+        </w:tc>
+        <w:tc>
+          <w:tcPr>
+            <w:tcW w:w="1500" w:type="dxa"/>
+            <w:vAlign w:val="center"/>
+            <w:hideMark/>
+          </w:tcPr>
+          <w:p>
+            <w:pPr>
+              <w:spacing w:after="0" w:line="240" w:lineRule="auto"/>
+              <w:rPr>
+                <w:rFonts w:ascii="Times New Roman" w:eastAsia="Times New Roman" w:hAnsi="Times New Roman" w:cs="Times New Roman"/>
+                <w:sz w:val="24"/>
+                <w:szCs w:val="24"/>
+              </w:rPr>
+            </w:pPr>
+          </w:p>
+        </w:tc>
+      </w:tr>
+      <w:tr>
+        <w:trPr>
+          <w:trHeight w:val="315"/>
+          <w:tblCellSpacing w:w="15" w:type="dxa"/>
+        </w:trPr>
+        <w:tc>
+          <w:tcPr>
+            <w:tcW w:w="0" w:type="auto"/>
+            <w:vAlign w:val="center"/>
+            <w:hideMark/>
+          </w:tcPr>
+          <w:p>
+            <w:pPr>
+              <w:spacing w:after="0" w:line="240" w:lineRule="auto"/>
+              <w:rPr>
+                <w:rFonts w:ascii="Times New Roman" w:eastAsia="Times New Roman" w:hAnsi="Times New Roman" w:cs="Times New Roman"/>
+                <w:sz w:val="24"/>
+                <w:szCs w:val="24"/>
+              </w:rPr>
+            </w:pPr>
+          </w:p>
+        </w:tc>
+        <w:tc>
+          <w:tcPr>
+            <w:tcW w:w="750" w:type="dxa"/>
+            <w:vAlign w:val="center"/>
+            <w:hideMark/>
+          </w:tcPr>
+          <w:p>
+            <w:pPr>
+              <w:spacing w:after="0" w:line="240" w:lineRule="auto"/>
+              <w:rPr>
+                <w:rFonts w:ascii="Times New Roman" w:eastAsia="Times New Roman" w:hAnsi="Times New Roman" w:cs="Times New Roman"/>
+                <w:sz w:val="24"/>
+                <w:szCs w:val="24"/>
+              </w:rPr>
+            </w:pPr>
+          </w:p>
+        </w:tc>
+        <w:tc>
+          <w:tcPr>
+            <w:tcW w:w="1500" w:type="dxa"/>
+            <w:vAlign w:val="center"/>
+            <w:hideMark/>
+          </w:tcPr>
+          <w:p>
+            <w:pPr>
+              <w:spacing w:after="0" w:line="240" w:lineRule="auto"/>
+              <w:rPr>
+                <w:rFonts w:ascii="Times New Roman" w:eastAsia="Times New Roman" w:hAnsi="Times New Roman" w:cs="Times New Roman"/>
+                <w:sz w:val="24"/>
+                <w:szCs w:val="24"/>
+              </w:rPr>
+            </w:pPr>
+          </w:p>
+        </w:tc>
+      </w:tr>
+      <w:tr>
+        <w:trPr>
+          <w:trHeight w:val="315"/>
+          <w:tblCellSpacing w:w="15" w:type="dxa"/>
+        </w:trPr>
+        <w:tc>
+          <w:tcPr>
+            <w:tcW w:w="0" w:type="auto"/>
+            <w:vAlign w:val="center"/>
+            <w:hideMark/>
+          </w:tcPr>
+          <w:p>
+            <w:pPr>
+              <w:spacing w:after="0" w:line="240" w:lineRule="auto"/>
+              <w:rPr>
+                <w:rFonts w:ascii="Times New Roman" w:eastAsia="Times New Roman" w:hAnsi="Times New Roman" w:cs="Times New Roman"/>
+                <w:sz w:val="24"/>
+                <w:szCs w:val="24"/>
+              </w:rPr>
+            </w:pPr>
+            <w:r>
+              <w:rPr>
+                <w:rFonts w:ascii="Calibri" w:eastAsia="Times New Roman" w:hAnsi="Calibri" w:cs="Calibri"/>
+                <w:b/>
+                <w:bCs/>
+                <w:sz w:val="24"/>
+                <w:szCs w:val="24"/>
+              </w:rPr>
+              <w:t>How good is the model?</w:t>
+            </w:r>
+          </w:p>
+        </w:tc>
+        <w:tc>
+          <w:tcPr>
+            <w:tcW w:w="750" w:type="dxa"/>
+            <w:vAlign w:val="center"/>
+            <w:hideMark/>
+          </w:tcPr>
+          <w:p>
+            <w:pPr>
+              <w:spacing w:after="0" w:line="240" w:lineRule="auto"/>
+              <w:rPr>
+                <w:rFonts w:ascii="Times New Roman" w:eastAsia="Times New Roman" w:hAnsi="Times New Roman" w:cs="Times New Roman"/>
+                <w:sz w:val="24"/>
+                <w:szCs w:val="24"/>
+              </w:rPr>
+            </w:pPr>
+          </w:p>
+        </w:tc>
+        <w:tc>
+          <w:tcPr>
+            <w:tcW w:w="1500" w:type="dxa"/>
+            <w:vAlign w:val="center"/>
+            <w:hideMark/>
+          </w:tcPr>
+          <w:p>
+            <w:pPr>
+              <w:spacing w:after="0" w:line="240" w:lineRule="auto"/>
+              <w:rPr>
+                <w:rFonts w:ascii="Times New Roman" w:eastAsia="Times New Roman" w:hAnsi="Times New Roman" w:cs="Times New Roman"/>
+                <w:sz w:val="24"/>
+                <w:szCs w:val="24"/>
+              </w:rPr>
+            </w:pPr>
+          </w:p>
+        </w:tc>
+      </w:tr>
+      <w:tr>
+        <w:trPr>
+          <w:trHeight w:val="615"/>
+          <w:tblCellSpacing w:w="15" w:type="dxa"/>
+        </w:trPr>
+        <w:tc>
+          <w:tcPr>
+            <w:tcW w:w="0" w:type="auto"/>
+            <w:vAlign w:val="center"/>
+            <w:hideMark/>
+          </w:tcPr>
+          <w:p>
+            <w:pPr>
+              <w:spacing w:after="0" w:line="240" w:lineRule="auto"/>
+              <w:rPr>
+                <w:rFonts w:ascii="Times New Roman" w:eastAsia="Times New Roman" w:hAnsi="Times New Roman" w:cs="Times New Roman"/>
+                <w:sz w:val="24"/>
+                <w:szCs w:val="24"/>
+              </w:rPr>
+            </w:pPr>
+            <w:r>
+              <w:rPr>
+                <w:rFonts w:ascii="Calibri" w:eastAsia="Times New Roman" w:hAnsi="Calibri" w:cs="Calibri"/>
+                <w:b/>
+                <w:bCs/>
+                <w:sz w:val="24"/>
+                <w:szCs w:val="24"/>
+              </w:rPr>
+              <w:t>R</w:t>
+            </w:r>
+            <w:r>
+              <w:rPr>
+                <w:rFonts w:ascii="Calibri" w:eastAsia="Times New Roman" w:hAnsi="Calibri" w:cs="Calibri"/>
+                <w:b/>
+                <w:bCs/>
+                <w:sz w:val="24"/>
+                <w:szCs w:val="24"/>
+                <w:vertAlign w:val="superscript"/>
+              </w:rPr>
+              <w:t>2</w:t>
+            </w:r>
+            <w:r>
+              <w:rPr>
+                <w:rFonts w:ascii="Calibri" w:eastAsia="Times New Roman" w:hAnsi="Calibri" w:cs="Calibri"/>
+                <w:sz w:val="24"/>
+                <w:szCs w:val="24"/>
+              </w:rPr>
+              <w:t> also called as </w:t>
+            </w:r>
+            <w:r>
+              <w:rPr>
+                <w:rFonts w:ascii="Calibri" w:eastAsia="Times New Roman" w:hAnsi="Calibri" w:cs="Calibri"/>
+                <w:i/>
+                <w:iCs/>
+                <w:sz w:val="24"/>
+                <w:szCs w:val="24"/>
+              </w:rPr>
+              <w:t>coefficient of determination</w:t>
+            </w:r>
+            <w:r>
+              <w:rPr>
+                <w:rFonts w:ascii="Calibri" w:eastAsia="Times New Roman" w:hAnsi="Calibri" w:cs="Calibri"/>
+                <w:sz w:val="24"/>
+                <w:szCs w:val="24"/>
+              </w:rPr>
+              <w:t> summarizes the explanatory power of the regression model and is computed from the sums-of-squares terms.</w:t>
+            </w:r>
+          </w:p>
+        </w:tc>
+        <w:tc>
+          <w:tcPr>
+            <w:tcW w:w="750" w:type="dxa"/>
+            <w:vAlign w:val="center"/>
+            <w:hideMark/>
+          </w:tcPr>
+          <w:p>
+            <w:pPr>
+              <w:spacing w:after="0" w:line="240" w:lineRule="auto"/>
+              <w:rPr>
+                <w:rFonts w:ascii="Times New Roman" w:eastAsia="Times New Roman" w:hAnsi="Times New Roman" w:cs="Times New Roman"/>
+                <w:sz w:val="24"/>
+                <w:szCs w:val="24"/>
+              </w:rPr>
+            </w:pPr>
+          </w:p>
+        </w:tc>
+        <w:tc>
+          <w:tcPr>
+            <w:tcW w:w="1500" w:type="dxa"/>
+            <w:vAlign w:val="center"/>
+            <w:hideMark/>
+          </w:tcPr>
+          <w:p>
+            <w:pPr>
+              <w:spacing w:after="0" w:line="240" w:lineRule="auto"/>
+              <w:rPr>
+                <w:rFonts w:ascii="Times New Roman" w:eastAsia="Times New Roman" w:hAnsi="Times New Roman" w:cs="Times New Roman"/>
+                <w:sz w:val="24"/>
+                <w:szCs w:val="24"/>
+              </w:rPr>
+            </w:pPr>
+          </w:p>
+        </w:tc>
+      </w:tr>
+      <w:tr>
+        <w:trPr>
+          <w:trHeight w:val="4725"/>
+          <w:tblCellSpacing w:w="15" w:type="dxa"/>
+        </w:trPr>
+        <w:tc>
+          <w:tcPr>
+            <w:tcW w:w="0" w:type="auto"/>
+            <w:vAlign w:val="center"/>
+            <w:hideMark/>
+          </w:tcPr>
+          <w:p>
+            <w:pPr>
+              <w:spacing w:before="100" w:beforeAutospacing="1" w:after="100" w:afterAutospacing="1" w:line="240" w:lineRule="auto"/>
+              <w:jc w:val="center"/>
+              <w:rPr>
+                <w:rFonts w:ascii="Times New Roman" w:eastAsia="Times New Roman" w:hAnsi="Times New Roman" w:cs="Times New Roman"/>
+                <w:sz w:val="24"/>
+                <w:szCs w:val="24"/>
+              </w:rPr>
+            </w:pPr>
+            <w:r>
+              <w:rPr>
+                <w:rFonts w:ascii="Times New Roman" w:eastAsia="Times New Roman" w:hAnsi="Times New Roman" w:cs="Times New Roman"/>
+                <w:noProof/>
+                <w:sz w:val="24"/>
+                <w:szCs w:val="24"/>
+              </w:rPr>
+              <w:lastRenderedPageBreak/>
+              <w:drawing>
+                <wp:inline distT="0" distB="0" distL="0" distR="0" wp14:anchorId="4B4C1E8E" wp14:editId="423CFB70">
+                  <wp:extent cx="5353050" cy="2981325"/>
+                  <wp:effectExtent l="0" t="0" r="0" b="9525"/>
+                  <wp:docPr id="11" name="Picture 11" descr="https://www.saedsayad.com/images/MLR_r2.png"/>
+                  <wp:cNvGraphicFramePr>
+                    <a:graphicFrameLocks xmlns:a="http://schemas.openxmlformats.org/drawingml/2006/main" noChangeAspect="1"/>
+                  </wp:cNvGraphicFramePr>
+                  <a:graphic xmlns:a="http://schemas.openxmlformats.org/drawingml/2006/main">
+                    <a:graphicData uri="http://schemas.openxmlformats.org/drawingml/2006/picture">
+                      <pic:pic xmlns:pic="http://schemas.openxmlformats.org/drawingml/2006/picture">
+                        <pic:nvPicPr>
+                          <pic:cNvPr id="0" name="Picture 3" descr="https://www.saedsayad.com/images/MLR_r2.png"/>
+                          <pic:cNvPicPr>
+                            <a:picLocks noChangeAspect="1" noChangeArrowheads="1"/>
+                          </pic:cNvPicPr>
+                        </pic:nvPicPr>
+                        <pic:blipFill>
+                          <a:blip r:embed="rId16">
+                            <a:extLst>
+                              <a:ext uri="{28A0092B-C50C-407E-A947-70E740481C1C}">
+                                <a14:useLocalDpi xmlns:a14="http://schemas.microsoft.com/office/drawing/2010/main" val="0"/>
+                              </a:ext>
+                            </a:extLst>
+                          </a:blip>
+                          <a:srcRect/>
+                          <a:stretch>
+                            <a:fillRect/>
+                          </a:stretch>
+                        </pic:blipFill>
+                        <pic:spPr bwMode="auto">
+                          <a:xfrm>
+                            <a:off x="0" y="0"/>
+                            <a:ext cx="5353050" cy="2981325"/>
+                          </a:xfrm>
+                          <a:prstGeom prst="rect">
+                            <a:avLst/>
+                          </a:prstGeom>
+                          <a:noFill/>
+                          <a:ln>
+                            <a:noFill/>
+                          </a:ln>
+                        </pic:spPr>
+                      </pic:pic>
+                    </a:graphicData>
+                  </a:graphic>
+                </wp:inline>
+              </w:drawing>
+            </w:r>
+          </w:p>
+        </w:tc>
+        <w:tc>
+          <w:tcPr>
+            <w:tcW w:w="750" w:type="dxa"/>
+            <w:vAlign w:val="center"/>
+            <w:hideMark/>
+          </w:tcPr>
+          <w:p>
+            <w:pPr>
+              <w:spacing w:after="0" w:line="240" w:lineRule="auto"/>
+              <w:rPr>
+                <w:rFonts w:ascii="Times New Roman" w:eastAsia="Times New Roman" w:hAnsi="Times New Roman" w:cs="Times New Roman"/>
+                <w:sz w:val="24"/>
+                <w:szCs w:val="24"/>
+              </w:rPr>
+            </w:pPr>
+          </w:p>
+        </w:tc>
+        <w:tc>
+          <w:tcPr>
+            <w:tcW w:w="1500" w:type="dxa"/>
+            <w:vAlign w:val="center"/>
+            <w:hideMark/>
+          </w:tcPr>
+          <w:p>
+            <w:pPr>
+              <w:spacing w:after="0" w:line="240" w:lineRule="auto"/>
+              <w:rPr>
+                <w:rFonts w:ascii="Times New Roman" w:eastAsia="Times New Roman" w:hAnsi="Times New Roman" w:cs="Times New Roman"/>
+                <w:sz w:val="24"/>
+                <w:szCs w:val="24"/>
+              </w:rPr>
+            </w:pPr>
+          </w:p>
+        </w:tc>
+      </w:tr>
+      <w:tr>
+        <w:trPr>
+          <w:trHeight w:val="1215"/>
+          <w:tblCellSpacing w:w="15" w:type="dxa"/>
+        </w:trPr>
+        <w:tc>
+          <w:tcPr>
+            <w:tcW w:w="0" w:type="auto"/>
+            <w:vAlign w:val="center"/>
+            <w:hideMark/>
+          </w:tcPr>
+          <w:p>
+            <w:pPr>
+              <w:spacing w:after="0" w:line="240" w:lineRule="auto"/>
+              <w:rPr>
+                <w:rFonts w:ascii="Times New Roman" w:eastAsia="Times New Roman" w:hAnsi="Times New Roman" w:cs="Times New Roman"/>
+                <w:sz w:val="24"/>
+                <w:szCs w:val="24"/>
+              </w:rPr>
+            </w:pPr>
+            <w:r>
+              <w:rPr>
+                <w:rFonts w:ascii="Calibri" w:eastAsia="Times New Roman" w:hAnsi="Calibri" w:cs="Calibri"/>
+                <w:sz w:val="24"/>
+                <w:szCs w:val="24"/>
+              </w:rPr>
+              <w:t>R</w:t>
+            </w:r>
+            <w:r>
+              <w:rPr>
+                <w:rFonts w:ascii="Calibri" w:eastAsia="Times New Roman" w:hAnsi="Calibri" w:cs="Calibri"/>
+                <w:sz w:val="24"/>
+                <w:szCs w:val="24"/>
+                <w:vertAlign w:val="superscript"/>
+              </w:rPr>
+              <w:t>2</w:t>
+            </w:r>
+            <w:r>
+              <w:rPr>
+                <w:rFonts w:ascii="Calibri" w:eastAsia="Times New Roman" w:hAnsi="Calibri" w:cs="Calibri"/>
+                <w:sz w:val="24"/>
+                <w:szCs w:val="24"/>
+              </w:rPr>
+              <w:t> describes the proportion of variance of the dependent variable explained by the regression model. If the regression model is “perfect”, SSE is zero, and R</w:t>
+            </w:r>
+            <w:r>
+              <w:rPr>
+                <w:rFonts w:ascii="Calibri" w:eastAsia="Times New Roman" w:hAnsi="Calibri" w:cs="Calibri"/>
+                <w:sz w:val="24"/>
+                <w:szCs w:val="24"/>
+                <w:vertAlign w:val="superscript"/>
+              </w:rPr>
+              <w:t>2</w:t>
+            </w:r>
+            <w:r>
+              <w:rPr>
+                <w:rFonts w:ascii="Calibri" w:eastAsia="Times New Roman" w:hAnsi="Calibri" w:cs="Calibri"/>
+                <w:sz w:val="24"/>
+                <w:szCs w:val="24"/>
+              </w:rPr>
+              <w:t> is 1. If the regression model is a total failure, SSE is equal to SST, no variance is explained by regression, and R</w:t>
+            </w:r>
+            <w:r>
+              <w:rPr>
+                <w:rFonts w:ascii="Calibri" w:eastAsia="Times New Roman" w:hAnsi="Calibri" w:cs="Calibri"/>
+                <w:sz w:val="24"/>
+                <w:szCs w:val="24"/>
+                <w:vertAlign w:val="superscript"/>
+              </w:rPr>
+              <w:t>2</w:t>
+            </w:r>
+            <w:r>
+              <w:rPr>
+                <w:rFonts w:ascii="Calibri" w:eastAsia="Times New Roman" w:hAnsi="Calibri" w:cs="Calibri"/>
+                <w:sz w:val="24"/>
+                <w:szCs w:val="24"/>
+              </w:rPr>
+              <w:t> is zero. It is important to keep in mind that there is no direct relationship between high R</w:t>
+            </w:r>
+            <w:r>
+              <w:rPr>
+                <w:rFonts w:ascii="Calibri" w:eastAsia="Times New Roman" w:hAnsi="Calibri" w:cs="Calibri"/>
+                <w:sz w:val="24"/>
+                <w:szCs w:val="24"/>
+                <w:vertAlign w:val="superscript"/>
+              </w:rPr>
+              <w:t>2</w:t>
+            </w:r>
+            <w:r>
+              <w:rPr>
+                <w:rFonts w:ascii="Calibri" w:eastAsia="Times New Roman" w:hAnsi="Calibri" w:cs="Calibri"/>
+                <w:sz w:val="24"/>
+                <w:szCs w:val="24"/>
+              </w:rPr>
+              <w:t> and causation.</w:t>
+            </w:r>
+          </w:p>
+        </w:tc>
+        <w:tc>
+          <w:tcPr>
+            <w:tcW w:w="750" w:type="dxa"/>
+            <w:vAlign w:val="center"/>
+            <w:hideMark/>
+          </w:tcPr>
+          <w:p>
+            <w:pPr>
+              <w:spacing w:after="0" w:line="240" w:lineRule="auto"/>
+              <w:rPr>
+                <w:rFonts w:ascii="Times New Roman" w:eastAsia="Times New Roman" w:hAnsi="Times New Roman" w:cs="Times New Roman"/>
+                <w:sz w:val="24"/>
+                <w:szCs w:val="24"/>
+              </w:rPr>
+            </w:pPr>
+          </w:p>
+        </w:tc>
+        <w:tc>
+          <w:tcPr>
+            <w:tcW w:w="1500" w:type="dxa"/>
+            <w:vAlign w:val="center"/>
+            <w:hideMark/>
+          </w:tcPr>
+          <w:p>
+            <w:pPr>
+              <w:spacing w:after="0" w:line="240" w:lineRule="auto"/>
+              <w:rPr>
+                <w:rFonts w:ascii="Times New Roman" w:eastAsia="Times New Roman" w:hAnsi="Times New Roman" w:cs="Times New Roman"/>
+                <w:sz w:val="24"/>
+                <w:szCs w:val="24"/>
+              </w:rPr>
+            </w:pPr>
+          </w:p>
+        </w:tc>
+      </w:tr>
+      <w:tr>
+        <w:trPr>
+          <w:trHeight w:val="315"/>
+          <w:tblCellSpacing w:w="15" w:type="dxa"/>
+        </w:trPr>
+        <w:tc>
+          <w:tcPr>
+            <w:tcW w:w="0" w:type="auto"/>
+            <w:vAlign w:val="center"/>
+            <w:hideMark/>
+          </w:tcPr>
+          <w:p>
+            <w:pPr>
+              <w:spacing w:after="0" w:line="240" w:lineRule="auto"/>
+              <w:rPr>
+                <w:rFonts w:ascii="Times New Roman" w:eastAsia="Times New Roman" w:hAnsi="Times New Roman" w:cs="Times New Roman"/>
+                <w:sz w:val="24"/>
+                <w:szCs w:val="24"/>
+              </w:rPr>
+            </w:pPr>
+            <w:r>
+              <w:rPr>
+                <w:rFonts w:ascii="Times New Roman" w:eastAsia="Times New Roman" w:hAnsi="Times New Roman" w:cs="Times New Roman"/>
+                <w:sz w:val="24"/>
+                <w:szCs w:val="24"/>
+              </w:rPr>
+              <w:t> </w:t>
+            </w:r>
+          </w:p>
+        </w:tc>
+        <w:tc>
+          <w:tcPr>
+            <w:tcW w:w="750" w:type="dxa"/>
+            <w:vAlign w:val="center"/>
+            <w:hideMark/>
+          </w:tcPr>
+          <w:p>
+            <w:pPr>
+              <w:spacing w:after="0" w:line="240" w:lineRule="auto"/>
+              <w:rPr>
+                <w:rFonts w:ascii="Times New Roman" w:eastAsia="Times New Roman" w:hAnsi="Times New Roman" w:cs="Times New Roman"/>
+                <w:sz w:val="24"/>
+                <w:szCs w:val="24"/>
+              </w:rPr>
+            </w:pPr>
+          </w:p>
+        </w:tc>
+        <w:tc>
+          <w:tcPr>
+            <w:tcW w:w="1500" w:type="dxa"/>
+            <w:vAlign w:val="center"/>
+            <w:hideMark/>
+          </w:tcPr>
+          <w:p>
+            <w:pPr>
+              <w:spacing w:after="0" w:line="240" w:lineRule="auto"/>
+              <w:rPr>
+                <w:rFonts w:ascii="Times New Roman" w:eastAsia="Times New Roman" w:hAnsi="Times New Roman" w:cs="Times New Roman"/>
+                <w:sz w:val="24"/>
+                <w:szCs w:val="24"/>
+              </w:rPr>
+            </w:pPr>
+          </w:p>
+        </w:tc>
+      </w:tr>
+      <w:tr>
+        <w:trPr>
+          <w:trHeight w:val="315"/>
+          <w:tblCellSpacing w:w="15" w:type="dxa"/>
+        </w:trPr>
+        <w:tc>
+          <w:tcPr>
+            <w:tcW w:w="0" w:type="auto"/>
+            <w:vAlign w:val="center"/>
+            <w:hideMark/>
+          </w:tcPr>
+          <w:p>
+            <w:pPr>
+              <w:spacing w:after="0" w:line="240" w:lineRule="auto"/>
+              <w:rPr>
+                <w:rFonts w:ascii="Times New Roman" w:eastAsia="Times New Roman" w:hAnsi="Times New Roman" w:cs="Times New Roman"/>
+                <w:sz w:val="24"/>
+                <w:szCs w:val="24"/>
+              </w:rPr>
+            </w:pPr>
+            <w:r>
+              <w:rPr>
+                <w:rFonts w:ascii="Calibri" w:eastAsia="Times New Roman" w:hAnsi="Calibri" w:cs="Calibri"/>
+                <w:b/>
+                <w:bCs/>
+                <w:sz w:val="24"/>
+                <w:szCs w:val="24"/>
+              </w:rPr>
+              <w:t>How significant is the model?</w:t>
+            </w:r>
+            <w:bookmarkStart w:id="0" w:name="_GoBack"/>
+            <w:bookmarkEnd w:id="0"/>
+          </w:p>
+        </w:tc>
+        <w:tc>
+          <w:tcPr>
+            <w:tcW w:w="750" w:type="dxa"/>
+            <w:vAlign w:val="center"/>
+            <w:hideMark/>
+          </w:tcPr>
+          <w:p>
+            <w:pPr>
+              <w:spacing w:after="0" w:line="240" w:lineRule="auto"/>
+              <w:rPr>
+                <w:rFonts w:ascii="Times New Roman" w:eastAsia="Times New Roman" w:hAnsi="Times New Roman" w:cs="Times New Roman"/>
+                <w:sz w:val="24"/>
+                <w:szCs w:val="24"/>
+              </w:rPr>
+            </w:pPr>
+          </w:p>
+        </w:tc>
+        <w:tc>
+          <w:tcPr>
+            <w:tcW w:w="1500" w:type="dxa"/>
+            <w:vAlign w:val="center"/>
+            <w:hideMark/>
+          </w:tcPr>
+          <w:p>
+            <w:pPr>
+              <w:spacing w:after="0" w:line="240" w:lineRule="auto"/>
+              <w:rPr>
+                <w:rFonts w:ascii="Times New Roman" w:eastAsia="Times New Roman" w:hAnsi="Times New Roman" w:cs="Times New Roman"/>
+                <w:sz w:val="24"/>
+                <w:szCs w:val="24"/>
+              </w:rPr>
+            </w:pPr>
+          </w:p>
+        </w:tc>
+      </w:tr>
+      <w:tr>
+        <w:trPr>
+          <w:trHeight w:val="930"/>
+          <w:tblCellSpacing w:w="15" w:type="dxa"/>
+        </w:trPr>
+        <w:tc>
+          <w:tcPr>
+            <w:tcW w:w="0" w:type="auto"/>
+            <w:vAlign w:val="center"/>
+            <w:hideMark/>
+          </w:tcPr>
+          <w:p>
+            <w:pPr>
+              <w:spacing w:after="0" w:line="240" w:lineRule="auto"/>
+              <w:rPr>
+                <w:rFonts w:ascii="Times New Roman" w:eastAsia="Times New Roman" w:hAnsi="Times New Roman" w:cs="Times New Roman"/>
+                <w:sz w:val="24"/>
+                <w:szCs w:val="24"/>
+              </w:rPr>
+            </w:pPr>
+            <w:r>
+              <w:rPr>
+                <w:rFonts w:ascii="Calibri" w:eastAsia="Times New Roman" w:hAnsi="Calibri" w:cs="Calibri"/>
+                <w:b/>
+                <w:bCs/>
+                <w:i/>
+                <w:iCs/>
+                <w:sz w:val="24"/>
+                <w:szCs w:val="24"/>
+              </w:rPr>
+              <w:t>F</w:t>
+            </w:r>
+            <w:r>
+              <w:rPr>
+                <w:rFonts w:ascii="Calibri" w:eastAsia="Times New Roman" w:hAnsi="Calibri" w:cs="Calibri"/>
+                <w:sz w:val="24"/>
+                <w:szCs w:val="24"/>
+              </w:rPr>
+              <w:t>-ratio estimates the statistical significance of the regression model and is computed from the mean squared terms in the ANOVA table. The significance of the F-ratio is obtained by referring to the F distribution table using two degrees of freedom (</w:t>
+            </w:r>
+            <w:proofErr w:type="spellStart"/>
+            <w:r>
+              <w:rPr>
+                <w:rFonts w:ascii="Calibri" w:eastAsia="Times New Roman" w:hAnsi="Calibri" w:cs="Calibri"/>
+                <w:i/>
+                <w:iCs/>
+                <w:sz w:val="24"/>
+                <w:szCs w:val="24"/>
+              </w:rPr>
+              <w:t>df</w:t>
+            </w:r>
+            <w:r>
+              <w:rPr>
+                <w:rFonts w:ascii="Calibri" w:eastAsia="Times New Roman" w:hAnsi="Calibri" w:cs="Calibri"/>
+                <w:sz w:val="24"/>
+                <w:szCs w:val="24"/>
+                <w:vertAlign w:val="subscript"/>
+              </w:rPr>
+              <w:t>MSR</w:t>
+            </w:r>
+            <w:proofErr w:type="spellEnd"/>
+            <w:r>
+              <w:rPr>
+                <w:rFonts w:ascii="Calibri" w:eastAsia="Times New Roman" w:hAnsi="Calibri" w:cs="Calibri"/>
+                <w:sz w:val="24"/>
+                <w:szCs w:val="24"/>
+              </w:rPr>
+              <w:t>, </w:t>
+            </w:r>
+            <w:proofErr w:type="spellStart"/>
+            <w:r>
+              <w:rPr>
+                <w:rFonts w:ascii="Calibri" w:eastAsia="Times New Roman" w:hAnsi="Calibri" w:cs="Calibri"/>
+                <w:i/>
+                <w:iCs/>
+                <w:sz w:val="24"/>
+                <w:szCs w:val="24"/>
+              </w:rPr>
+              <w:t>df</w:t>
+            </w:r>
+            <w:r>
+              <w:rPr>
+                <w:rFonts w:ascii="Calibri" w:eastAsia="Times New Roman" w:hAnsi="Calibri" w:cs="Calibri"/>
+                <w:sz w:val="24"/>
+                <w:szCs w:val="24"/>
+                <w:vertAlign w:val="subscript"/>
+              </w:rPr>
+              <w:t>MSE</w:t>
+            </w:r>
+            <w:proofErr w:type="spellEnd"/>
+            <w:r>
+              <w:rPr>
+                <w:rFonts w:ascii="Calibri" w:eastAsia="Times New Roman" w:hAnsi="Calibri" w:cs="Calibri"/>
+                <w:sz w:val="24"/>
+                <w:szCs w:val="24"/>
+              </w:rPr>
+              <w:t>). </w:t>
+            </w:r>
+            <w:proofErr w:type="gramStart"/>
+            <w:r>
+              <w:rPr>
+                <w:rFonts w:ascii="Times New Roman" w:eastAsia="Times New Roman" w:hAnsi="Times New Roman" w:cs="Times New Roman"/>
+                <w:i/>
+                <w:iCs/>
+                <w:sz w:val="24"/>
+                <w:szCs w:val="24"/>
+              </w:rPr>
+              <w:t>p</w:t>
+            </w:r>
+            <w:proofErr w:type="gramEnd"/>
+            <w:r>
+              <w:rPr>
+                <w:rFonts w:ascii="Calibri" w:eastAsia="Times New Roman" w:hAnsi="Calibri" w:cs="Calibri"/>
+                <w:sz w:val="24"/>
+                <w:szCs w:val="24"/>
+              </w:rPr>
+              <w:t> is the number of independent variables (e.g., </w:t>
+            </w:r>
+            <w:r>
+              <w:rPr>
+                <w:rFonts w:ascii="Times New Roman" w:eastAsia="Times New Roman" w:hAnsi="Times New Roman" w:cs="Times New Roman"/>
+                <w:i/>
+                <w:iCs/>
+                <w:sz w:val="24"/>
+                <w:szCs w:val="24"/>
+              </w:rPr>
+              <w:t>p</w:t>
+            </w:r>
+            <w:r>
+              <w:rPr>
+                <w:rFonts w:ascii="Calibri" w:eastAsia="Times New Roman" w:hAnsi="Calibri" w:cs="Calibri"/>
+                <w:sz w:val="24"/>
+                <w:szCs w:val="24"/>
+              </w:rPr>
+              <w:t> is one for the simple linear regression).</w:t>
+            </w:r>
+          </w:p>
+        </w:tc>
+        <w:tc>
+          <w:tcPr>
+            <w:tcW w:w="750" w:type="dxa"/>
+            <w:vAlign w:val="center"/>
+            <w:hideMark/>
+          </w:tcPr>
+          <w:p>
+            <w:pPr>
+              <w:spacing w:after="0" w:line="240" w:lineRule="auto"/>
+              <w:rPr>
+                <w:rFonts w:ascii="Times New Roman" w:eastAsia="Times New Roman" w:hAnsi="Times New Roman" w:cs="Times New Roman"/>
+                <w:sz w:val="24"/>
+                <w:szCs w:val="24"/>
+              </w:rPr>
+            </w:pPr>
+          </w:p>
+        </w:tc>
+        <w:tc>
+          <w:tcPr>
+            <w:tcW w:w="1500" w:type="dxa"/>
+            <w:vAlign w:val="center"/>
+            <w:hideMark/>
+          </w:tcPr>
+          <w:p>
+            <w:pPr>
+              <w:spacing w:after="0" w:line="240" w:lineRule="auto"/>
+              <w:rPr>
+                <w:rFonts w:ascii="Times New Roman" w:eastAsia="Times New Roman" w:hAnsi="Times New Roman" w:cs="Times New Roman"/>
+                <w:sz w:val="24"/>
+                <w:szCs w:val="24"/>
+              </w:rPr>
+            </w:pPr>
+          </w:p>
+        </w:tc>
+      </w:tr>
+      <w:tr>
+        <w:trPr>
+          <w:trHeight w:val="3210"/>
+          <w:tblCellSpacing w:w="15" w:type="dxa"/>
+        </w:trPr>
+        <w:tc>
+          <w:tcPr>
+            <w:tcW w:w="0" w:type="auto"/>
+            <w:vAlign w:val="center"/>
+            <w:hideMark/>
+          </w:tcPr>
+          <w:p>
+            <w:pPr>
+              <w:spacing w:before="100" w:beforeAutospacing="1" w:after="100" w:afterAutospacing="1" w:line="240" w:lineRule="auto"/>
+              <w:jc w:val="center"/>
+              <w:rPr>
+                <w:rFonts w:ascii="Times New Roman" w:eastAsia="Times New Roman" w:hAnsi="Times New Roman" w:cs="Times New Roman"/>
+                <w:sz w:val="24"/>
+                <w:szCs w:val="24"/>
+              </w:rPr>
+            </w:pPr>
+            <w:r>
+              <w:rPr>
+                <w:rFonts w:ascii="Times New Roman" w:eastAsia="Times New Roman" w:hAnsi="Times New Roman" w:cs="Times New Roman"/>
+                <w:noProof/>
+                <w:sz w:val="24"/>
+                <w:szCs w:val="24"/>
+              </w:rPr>
+              <w:drawing>
+                <wp:inline distT="0" distB="0" distL="0" distR="0" wp14:anchorId="50ADEF5C" wp14:editId="3BC48300">
+                  <wp:extent cx="4648200" cy="2019300"/>
+                  <wp:effectExtent l="0" t="0" r="0" b="0"/>
+                  <wp:docPr id="10" name="Picture 10" descr="https://www.saedsayad.com/images/MLR_fratio.png"/>
+                  <wp:cNvGraphicFramePr>
+                    <a:graphicFrameLocks xmlns:a="http://schemas.openxmlformats.org/drawingml/2006/main" noChangeAspect="1"/>
+                  </wp:cNvGraphicFramePr>
+                  <a:graphic xmlns:a="http://schemas.openxmlformats.org/drawingml/2006/main">
+                    <a:graphicData uri="http://schemas.openxmlformats.org/drawingml/2006/picture">
+                      <pic:pic xmlns:pic="http://schemas.openxmlformats.org/drawingml/2006/picture">
+                        <pic:nvPicPr>
+                          <pic:cNvPr id="0" name="Picture 4" descr="https://www.saedsayad.com/images/MLR_fratio.png"/>
+                          <pic:cNvPicPr>
+                            <a:picLocks noChangeAspect="1" noChangeArrowheads="1"/>
+                          </pic:cNvPicPr>
+                        </pic:nvPicPr>
+                        <pic:blipFill>
+                          <a:blip r:embed="rId17">
+                            <a:extLst>
+                              <a:ext uri="{28A0092B-C50C-407E-A947-70E740481C1C}">
+                                <a14:useLocalDpi xmlns:a14="http://schemas.microsoft.com/office/drawing/2010/main" val="0"/>
+                              </a:ext>
+                            </a:extLst>
+                          </a:blip>
+                          <a:srcRect/>
+                          <a:stretch>
+                            <a:fillRect/>
+                          </a:stretch>
+                        </pic:blipFill>
+                        <pic:spPr bwMode="auto">
+                          <a:xfrm>
+                            <a:off x="0" y="0"/>
+                            <a:ext cx="4648200" cy="2019300"/>
+                          </a:xfrm>
+                          <a:prstGeom prst="rect">
+                            <a:avLst/>
+                          </a:prstGeom>
+                          <a:noFill/>
+                          <a:ln>
+                            <a:noFill/>
+                          </a:ln>
+                        </pic:spPr>
+                      </pic:pic>
+                    </a:graphicData>
+                  </a:graphic>
+                </wp:inline>
+              </w:drawing>
+            </w:r>
+          </w:p>
+        </w:tc>
+        <w:tc>
+          <w:tcPr>
+            <w:tcW w:w="750" w:type="dxa"/>
+            <w:vAlign w:val="center"/>
+            <w:hideMark/>
+          </w:tcPr>
+          <w:p>
+            <w:pPr>
+              <w:spacing w:after="0" w:line="240" w:lineRule="auto"/>
+              <w:rPr>
+                <w:rFonts w:ascii="Times New Roman" w:eastAsia="Times New Roman" w:hAnsi="Times New Roman" w:cs="Times New Roman"/>
+                <w:sz w:val="24"/>
+                <w:szCs w:val="24"/>
+              </w:rPr>
+            </w:pPr>
+          </w:p>
+        </w:tc>
+        <w:tc>
+          <w:tcPr>
+            <w:tcW w:w="1500" w:type="dxa"/>
+            <w:vAlign w:val="center"/>
+            <w:hideMark/>
+          </w:tcPr>
+          <w:p>
+            <w:pPr>
+              <w:spacing w:after="0" w:line="240" w:lineRule="auto"/>
+              <w:rPr>
+                <w:rFonts w:ascii="Times New Roman" w:eastAsia="Times New Roman" w:hAnsi="Times New Roman" w:cs="Times New Roman"/>
+                <w:sz w:val="24"/>
+                <w:szCs w:val="24"/>
+              </w:rPr>
+            </w:pPr>
+          </w:p>
+        </w:tc>
+      </w:tr>
+      <w:tr>
+        <w:trPr>
+          <w:trHeight w:val="630"/>
+          <w:tblCellSpacing w:w="15" w:type="dxa"/>
+        </w:trPr>
+        <w:tc>
+          <w:tcPr>
+            <w:tcW w:w="0" w:type="auto"/>
+            <w:vAlign w:val="center"/>
+            <w:hideMark/>
+          </w:tcPr>
+          <w:p>
+            <w:pPr>
+              <w:spacing w:after="0" w:line="240" w:lineRule="auto"/>
+              <w:rPr>
+                <w:rFonts w:ascii="Times New Roman" w:eastAsia="Times New Roman" w:hAnsi="Times New Roman" w:cs="Times New Roman"/>
+                <w:sz w:val="24"/>
+                <w:szCs w:val="24"/>
+              </w:rPr>
+            </w:pPr>
+            <w:r>
+              <w:rPr>
+                <w:rFonts w:ascii="Calibri" w:eastAsia="Times New Roman" w:hAnsi="Calibri" w:cs="Calibri"/>
+                <w:sz w:val="24"/>
+                <w:szCs w:val="24"/>
+              </w:rPr>
+              <w:t>The advantage of the F-ratio over R</w:t>
+            </w:r>
+            <w:r>
+              <w:rPr>
+                <w:rFonts w:ascii="Calibri" w:eastAsia="Times New Roman" w:hAnsi="Calibri" w:cs="Calibri"/>
+                <w:sz w:val="24"/>
+                <w:szCs w:val="24"/>
+                <w:vertAlign w:val="superscript"/>
+              </w:rPr>
+              <w:t>2</w:t>
+            </w:r>
+            <w:r>
+              <w:rPr>
+                <w:rFonts w:ascii="Calibri" w:eastAsia="Times New Roman" w:hAnsi="Calibri" w:cs="Calibri"/>
+                <w:sz w:val="24"/>
+                <w:szCs w:val="24"/>
+              </w:rPr>
+              <w:t> is that the F-ratio incorporates sample size and number of predictors in assessment of significance of the regression model. A model can have a high R</w:t>
+            </w:r>
+            <w:r>
+              <w:rPr>
+                <w:rFonts w:ascii="Calibri" w:eastAsia="Times New Roman" w:hAnsi="Calibri" w:cs="Calibri"/>
+                <w:sz w:val="24"/>
+                <w:szCs w:val="24"/>
+                <w:vertAlign w:val="superscript"/>
+              </w:rPr>
+              <w:t>2</w:t>
+            </w:r>
+            <w:r>
+              <w:rPr>
+                <w:rFonts w:ascii="Calibri" w:eastAsia="Times New Roman" w:hAnsi="Calibri" w:cs="Calibri"/>
+                <w:sz w:val="24"/>
+                <w:szCs w:val="24"/>
+              </w:rPr>
+              <w:t> and still not be statistically significant.</w:t>
+            </w:r>
+          </w:p>
+        </w:tc>
+        <w:tc>
+          <w:tcPr>
+            <w:tcW w:w="750" w:type="dxa"/>
+            <w:vAlign w:val="center"/>
+            <w:hideMark/>
+          </w:tcPr>
+          <w:p>
+            <w:pPr>
+              <w:spacing w:after="0" w:line="240" w:lineRule="auto"/>
+              <w:rPr>
+                <w:rFonts w:ascii="Times New Roman" w:eastAsia="Times New Roman" w:hAnsi="Times New Roman" w:cs="Times New Roman"/>
+                <w:sz w:val="24"/>
+                <w:szCs w:val="24"/>
+              </w:rPr>
+            </w:pPr>
+          </w:p>
+        </w:tc>
+        <w:tc>
+          <w:tcPr>
+            <w:tcW w:w="1500" w:type="dxa"/>
+            <w:vAlign w:val="center"/>
+            <w:hideMark/>
+          </w:tcPr>
+          <w:p>
+            <w:pPr>
+              <w:spacing w:after="0" w:line="240" w:lineRule="auto"/>
+              <w:rPr>
+                <w:rFonts w:ascii="Times New Roman" w:eastAsia="Times New Roman" w:hAnsi="Times New Roman" w:cs="Times New Roman"/>
+                <w:sz w:val="24"/>
+                <w:szCs w:val="24"/>
+              </w:rPr>
+            </w:pPr>
+          </w:p>
+        </w:tc>
+      </w:tr>
+      <w:tr>
+        <w:trPr>
+          <w:trHeight w:val="315"/>
+          <w:tblCellSpacing w:w="15" w:type="dxa"/>
+        </w:trPr>
+        <w:tc>
+          <w:tcPr>
+            <w:tcW w:w="0" w:type="auto"/>
+            <w:vAlign w:val="center"/>
+            <w:hideMark/>
+          </w:tcPr>
+          <w:p>
+            <w:pPr>
+              <w:spacing w:after="0" w:line="240" w:lineRule="auto"/>
+              <w:rPr>
+                <w:rFonts w:ascii="Times New Roman" w:eastAsia="Times New Roman" w:hAnsi="Times New Roman" w:cs="Times New Roman"/>
+                <w:sz w:val="24"/>
+                <w:szCs w:val="24"/>
+              </w:rPr>
+            </w:pPr>
+            <w:r>
+              <w:rPr>
+                <w:rFonts w:ascii="Times New Roman" w:eastAsia="Times New Roman" w:hAnsi="Times New Roman" w:cs="Times New Roman"/>
+                <w:sz w:val="24"/>
+                <w:szCs w:val="24"/>
+              </w:rPr>
+              <w:t> </w:t>
+            </w:r>
+          </w:p>
+        </w:tc>
+        <w:tc>
+          <w:tcPr>
+            <w:tcW w:w="750" w:type="dxa"/>
+            <w:vAlign w:val="center"/>
+            <w:hideMark/>
+          </w:tcPr>
+          <w:p>
+            <w:pPr>
+              <w:spacing w:after="0" w:line="240" w:lineRule="auto"/>
+              <w:rPr>
+                <w:rFonts w:ascii="Times New Roman" w:eastAsia="Times New Roman" w:hAnsi="Times New Roman" w:cs="Times New Roman"/>
+                <w:sz w:val="24"/>
+                <w:szCs w:val="24"/>
+              </w:rPr>
+            </w:pPr>
+          </w:p>
+        </w:tc>
+        <w:tc>
+          <w:tcPr>
+            <w:tcW w:w="1500" w:type="dxa"/>
+            <w:vAlign w:val="center"/>
+            <w:hideMark/>
+          </w:tcPr>
+          <w:p>
+            <w:pPr>
+              <w:spacing w:after="0" w:line="240" w:lineRule="auto"/>
+              <w:rPr>
+                <w:rFonts w:ascii="Times New Roman" w:eastAsia="Times New Roman" w:hAnsi="Times New Roman" w:cs="Times New Roman"/>
+                <w:sz w:val="24"/>
+                <w:szCs w:val="24"/>
+              </w:rPr>
+            </w:pPr>
+          </w:p>
+        </w:tc>
+      </w:tr>
+      <w:tr>
+        <w:trPr>
+          <w:trHeight w:val="315"/>
+          <w:tblCellSpacing w:w="15" w:type="dxa"/>
+        </w:trPr>
+        <w:tc>
+          <w:tcPr>
+            <w:tcW w:w="0" w:type="auto"/>
+            <w:vAlign w:val="center"/>
+            <w:hideMark/>
+          </w:tcPr>
+          <w:p>
+            <w:pPr>
+              <w:spacing w:after="0" w:line="240" w:lineRule="auto"/>
+              <w:rPr>
+                <w:rFonts w:ascii="Times New Roman" w:eastAsia="Times New Roman" w:hAnsi="Times New Roman" w:cs="Times New Roman"/>
+                <w:sz w:val="24"/>
+                <w:szCs w:val="24"/>
+              </w:rPr>
+            </w:pPr>
+            <w:r>
+              <w:rPr>
+                <w:rFonts w:ascii="Calibri" w:eastAsia="Times New Roman" w:hAnsi="Calibri" w:cs="Calibri"/>
+                <w:b/>
+                <w:bCs/>
+                <w:sz w:val="24"/>
+                <w:szCs w:val="24"/>
+              </w:rPr>
+              <w:t>How significant are the coefficients?</w:t>
+            </w:r>
+          </w:p>
+        </w:tc>
+        <w:tc>
+          <w:tcPr>
+            <w:tcW w:w="750" w:type="dxa"/>
+            <w:vAlign w:val="center"/>
+            <w:hideMark/>
+          </w:tcPr>
+          <w:p>
+            <w:pPr>
+              <w:spacing w:after="0" w:line="240" w:lineRule="auto"/>
+              <w:rPr>
+                <w:rFonts w:ascii="Times New Roman" w:eastAsia="Times New Roman" w:hAnsi="Times New Roman" w:cs="Times New Roman"/>
+                <w:sz w:val="24"/>
+                <w:szCs w:val="24"/>
+              </w:rPr>
+            </w:pPr>
+          </w:p>
+        </w:tc>
+        <w:tc>
+          <w:tcPr>
+            <w:tcW w:w="1500" w:type="dxa"/>
+            <w:vAlign w:val="center"/>
+            <w:hideMark/>
+          </w:tcPr>
+          <w:p>
+            <w:pPr>
+              <w:spacing w:after="0" w:line="240" w:lineRule="auto"/>
+              <w:rPr>
+                <w:rFonts w:ascii="Times New Roman" w:eastAsia="Times New Roman" w:hAnsi="Times New Roman" w:cs="Times New Roman"/>
+                <w:sz w:val="24"/>
+                <w:szCs w:val="24"/>
+              </w:rPr>
+            </w:pPr>
+          </w:p>
+        </w:tc>
+      </w:tr>
+      <w:tr>
+        <w:trPr>
+          <w:trHeight w:val="315"/>
+          <w:tblCellSpacing w:w="15" w:type="dxa"/>
+        </w:trPr>
+        <w:tc>
+          <w:tcPr>
+            <w:tcW w:w="0" w:type="auto"/>
+            <w:vAlign w:val="center"/>
+            <w:hideMark/>
+          </w:tcPr>
+          <w:p>
+            <w:pPr>
+              <w:spacing w:after="0" w:line="240" w:lineRule="auto"/>
+              <w:rPr>
+                <w:rFonts w:ascii="Times New Roman" w:eastAsia="Times New Roman" w:hAnsi="Times New Roman" w:cs="Times New Roman"/>
+                <w:sz w:val="24"/>
+                <w:szCs w:val="24"/>
+              </w:rPr>
+            </w:pPr>
+            <w:r>
+              <w:rPr>
+                <w:rFonts w:ascii="Calibri" w:eastAsia="Times New Roman" w:hAnsi="Calibri" w:cs="Calibri"/>
+                <w:sz w:val="24"/>
+                <w:szCs w:val="24"/>
+              </w:rPr>
+              <w:t xml:space="preserve">If the regression model is significantly good, we can use t-test to estimate the statistical significance of each </w:t>
+            </w:r>
+            <w:r>
+              <w:rPr>
+                <w:rFonts w:ascii="Calibri" w:eastAsia="Times New Roman" w:hAnsi="Calibri" w:cs="Calibri"/>
+                <w:sz w:val="24"/>
+                <w:szCs w:val="24"/>
+              </w:rPr>
+              <w:lastRenderedPageBreak/>
+              <w:t>coefficient.</w:t>
+            </w:r>
+          </w:p>
+        </w:tc>
+        <w:tc>
+          <w:tcPr>
+            <w:tcW w:w="750" w:type="dxa"/>
+            <w:vAlign w:val="center"/>
+            <w:hideMark/>
+          </w:tcPr>
+          <w:p>
+            <w:pPr>
+              <w:spacing w:after="0" w:line="240" w:lineRule="auto"/>
+              <w:rPr>
+                <w:rFonts w:ascii="Times New Roman" w:eastAsia="Times New Roman" w:hAnsi="Times New Roman" w:cs="Times New Roman"/>
+                <w:sz w:val="24"/>
+                <w:szCs w:val="24"/>
+              </w:rPr>
+            </w:pPr>
+          </w:p>
+        </w:tc>
+        <w:tc>
+          <w:tcPr>
+            <w:tcW w:w="1500" w:type="dxa"/>
+            <w:vAlign w:val="center"/>
+            <w:hideMark/>
+          </w:tcPr>
+          <w:p>
+            <w:pPr>
+              <w:spacing w:after="0" w:line="240" w:lineRule="auto"/>
+              <w:rPr>
+                <w:rFonts w:ascii="Times New Roman" w:eastAsia="Times New Roman" w:hAnsi="Times New Roman" w:cs="Times New Roman"/>
+                <w:sz w:val="24"/>
+                <w:szCs w:val="24"/>
+              </w:rPr>
+            </w:pPr>
+          </w:p>
+        </w:tc>
+      </w:tr>
+      <w:tr>
+        <w:trPr>
+          <w:trHeight w:val="4185"/>
+          <w:tblCellSpacing w:w="15" w:type="dxa"/>
+        </w:trPr>
+        <w:tc>
+          <w:tcPr>
+            <w:tcW w:w="0" w:type="auto"/>
+            <w:vAlign w:val="center"/>
+            <w:hideMark/>
+          </w:tcPr>
+          <w:p>
+            <w:pPr>
+              <w:spacing w:before="100" w:beforeAutospacing="1" w:after="100" w:afterAutospacing="1" w:line="240" w:lineRule="auto"/>
+              <w:jc w:val="center"/>
+              <w:rPr>
+                <w:rFonts w:ascii="Times New Roman" w:eastAsia="Times New Roman" w:hAnsi="Times New Roman" w:cs="Times New Roman"/>
+                <w:sz w:val="24"/>
+                <w:szCs w:val="24"/>
+              </w:rPr>
+            </w:pPr>
+            <w:r>
+              <w:rPr>
+                <w:rFonts w:ascii="Times New Roman" w:eastAsia="Times New Roman" w:hAnsi="Times New Roman" w:cs="Times New Roman"/>
+                <w:noProof/>
+                <w:sz w:val="24"/>
+                <w:szCs w:val="24"/>
+              </w:rPr>
+              <w:lastRenderedPageBreak/>
+              <w:drawing>
+                <wp:inline distT="0" distB="0" distL="0" distR="0" wp14:anchorId="3E8864D7" wp14:editId="119165DF">
+                  <wp:extent cx="5981700" cy="2638425"/>
+                  <wp:effectExtent l="0" t="0" r="0" b="9525"/>
+                  <wp:docPr id="9" name="Picture 9" descr="https://www.saedsayad.com/images/MLR_ttest.png"/>
+                  <wp:cNvGraphicFramePr>
+                    <a:graphicFrameLocks xmlns:a="http://schemas.openxmlformats.org/drawingml/2006/main" noChangeAspect="1"/>
+                  </wp:cNvGraphicFramePr>
+                  <a:graphic xmlns:a="http://schemas.openxmlformats.org/drawingml/2006/main">
+                    <a:graphicData uri="http://schemas.openxmlformats.org/drawingml/2006/picture">
+                      <pic:pic xmlns:pic="http://schemas.openxmlformats.org/drawingml/2006/picture">
+                        <pic:nvPicPr>
+                          <pic:cNvPr id="0" name="Picture 5" descr="https://www.saedsayad.com/images/MLR_ttest.png"/>
+                          <pic:cNvPicPr>
+                            <a:picLocks noChangeAspect="1" noChangeArrowheads="1"/>
+                          </pic:cNvPicPr>
+                        </pic:nvPicPr>
+                        <pic:blipFill>
+                          <a:blip r:embed="rId18">
+                            <a:extLst>
+                              <a:ext uri="{28A0092B-C50C-407E-A947-70E740481C1C}">
+                                <a14:useLocalDpi xmlns:a14="http://schemas.microsoft.com/office/drawing/2010/main" val="0"/>
+                              </a:ext>
+                            </a:extLst>
+                          </a:blip>
+                          <a:srcRect/>
+                          <a:stretch>
+                            <a:fillRect/>
+                          </a:stretch>
+                        </pic:blipFill>
+                        <pic:spPr bwMode="auto">
+                          <a:xfrm>
+                            <a:off x="0" y="0"/>
+                            <a:ext cx="5981700" cy="2638425"/>
+                          </a:xfrm>
+                          <a:prstGeom prst="rect">
+                            <a:avLst/>
+                          </a:prstGeom>
+                          <a:noFill/>
+                          <a:ln>
+                            <a:noFill/>
+                          </a:ln>
+                        </pic:spPr>
+                      </pic:pic>
+                    </a:graphicData>
+                  </a:graphic>
+                </wp:inline>
+              </w:drawing>
+            </w:r>
+          </w:p>
+        </w:tc>
+        <w:tc>
+          <w:tcPr>
+            <w:tcW w:w="750" w:type="dxa"/>
+            <w:vAlign w:val="center"/>
+            <w:hideMark/>
+          </w:tcPr>
+          <w:p>
+            <w:pPr>
+              <w:spacing w:after="0" w:line="240" w:lineRule="auto"/>
+              <w:rPr>
+                <w:rFonts w:ascii="Times New Roman" w:eastAsia="Times New Roman" w:hAnsi="Times New Roman" w:cs="Times New Roman"/>
+                <w:sz w:val="24"/>
+                <w:szCs w:val="24"/>
+              </w:rPr>
+            </w:pPr>
+          </w:p>
+        </w:tc>
+        <w:tc>
+          <w:tcPr>
+            <w:tcW w:w="1500" w:type="dxa"/>
+            <w:vAlign w:val="center"/>
+            <w:hideMark/>
+          </w:tcPr>
+          <w:p>
+            <w:pPr>
+              <w:spacing w:after="0" w:line="240" w:lineRule="auto"/>
+              <w:rPr>
+                <w:rFonts w:ascii="Times New Roman" w:eastAsia="Times New Roman" w:hAnsi="Times New Roman" w:cs="Times New Roman"/>
+                <w:sz w:val="24"/>
+                <w:szCs w:val="24"/>
+              </w:rPr>
+            </w:pPr>
+          </w:p>
+        </w:tc>
+      </w:tr>
+      <w:tr>
+        <w:trPr>
+          <w:trHeight w:val="315"/>
+          <w:tblCellSpacing w:w="15" w:type="dxa"/>
+        </w:trPr>
+        <w:tc>
+          <w:tcPr>
+            <w:tcW w:w="0" w:type="auto"/>
+            <w:vAlign w:val="center"/>
+            <w:hideMark/>
+          </w:tcPr>
+          <w:p>
+            <w:pPr>
+              <w:spacing w:after="0" w:line="240" w:lineRule="auto"/>
+              <w:rPr>
+                <w:rFonts w:ascii="Times New Roman" w:eastAsia="Times New Roman" w:hAnsi="Times New Roman" w:cs="Times New Roman"/>
+                <w:sz w:val="24"/>
+                <w:szCs w:val="24"/>
+              </w:rPr>
+            </w:pPr>
+            <w:hyperlink r:id="rId19" w:history="1">
+              <w:r>
+                <w:rPr>
+                  <w:rFonts w:ascii="Times New Roman" w:eastAsia="Times New Roman" w:hAnsi="Times New Roman" w:cs="Times New Roman"/>
+                  <w:i/>
+                  <w:iCs/>
+                  <w:color w:val="0000FF"/>
+                  <w:sz w:val="24"/>
+                  <w:szCs w:val="24"/>
+                  <w:u w:val="single"/>
+                </w:rPr>
+                <w:t>Example</w:t>
+              </w:r>
+            </w:hyperlink>
+          </w:p>
+        </w:tc>
+        <w:tc>
+          <w:tcPr>
+            <w:tcW w:w="750" w:type="dxa"/>
+            <w:vAlign w:val="center"/>
+            <w:hideMark/>
+          </w:tcPr>
+          <w:p>
+            <w:pPr>
+              <w:spacing w:after="0" w:line="240" w:lineRule="auto"/>
+              <w:rPr>
+                <w:rFonts w:ascii="Times New Roman" w:eastAsia="Times New Roman" w:hAnsi="Times New Roman" w:cs="Times New Roman"/>
+                <w:sz w:val="24"/>
+                <w:szCs w:val="24"/>
+              </w:rPr>
+            </w:pPr>
+          </w:p>
+        </w:tc>
+        <w:tc>
+          <w:tcPr>
+            <w:tcW w:w="1500" w:type="dxa"/>
+            <w:vAlign w:val="center"/>
+            <w:hideMark/>
+          </w:tcPr>
+          <w:p>
+            <w:pPr>
+              <w:spacing w:after="0" w:line="240" w:lineRule="auto"/>
+              <w:rPr>
+                <w:rFonts w:ascii="Times New Roman" w:eastAsia="Times New Roman" w:hAnsi="Times New Roman" w:cs="Times New Roman"/>
+                <w:sz w:val="24"/>
+                <w:szCs w:val="24"/>
+              </w:rPr>
+            </w:pPr>
+          </w:p>
+        </w:tc>
+      </w:tr>
+      <w:tr>
+        <w:trPr>
+          <w:trHeight w:val="315"/>
+          <w:tblCellSpacing w:w="15" w:type="dxa"/>
+        </w:trPr>
+        <w:tc>
+          <w:tcPr>
+            <w:tcW w:w="0" w:type="auto"/>
+            <w:vAlign w:val="center"/>
+            <w:hideMark/>
+          </w:tcPr>
+          <w:p>
+            <w:pPr>
+              <w:spacing w:after="0" w:line="240" w:lineRule="auto"/>
+              <w:rPr>
+                <w:rFonts w:ascii="Times New Roman" w:eastAsia="Times New Roman" w:hAnsi="Times New Roman" w:cs="Times New Roman"/>
+                <w:sz w:val="24"/>
+                <w:szCs w:val="24"/>
+              </w:rPr>
+            </w:pPr>
+            <w:r>
+              <w:rPr>
+                <w:rFonts w:ascii="Times New Roman" w:eastAsia="Times New Roman" w:hAnsi="Times New Roman" w:cs="Times New Roman"/>
+                <w:sz w:val="24"/>
+                <w:szCs w:val="24"/>
+              </w:rPr>
+              <w:t> </w:t>
+            </w:r>
+          </w:p>
+        </w:tc>
+        <w:tc>
+          <w:tcPr>
+            <w:tcW w:w="750" w:type="dxa"/>
+            <w:vAlign w:val="center"/>
+            <w:hideMark/>
+          </w:tcPr>
+          <w:p>
+            <w:pPr>
+              <w:spacing w:after="0" w:line="240" w:lineRule="auto"/>
+              <w:rPr>
+                <w:rFonts w:ascii="Times New Roman" w:eastAsia="Times New Roman" w:hAnsi="Times New Roman" w:cs="Times New Roman"/>
+                <w:sz w:val="24"/>
+                <w:szCs w:val="24"/>
+              </w:rPr>
+            </w:pPr>
+          </w:p>
+        </w:tc>
+        <w:tc>
+          <w:tcPr>
+            <w:tcW w:w="1500" w:type="dxa"/>
+            <w:vAlign w:val="center"/>
+            <w:hideMark/>
+          </w:tcPr>
+          <w:p>
+            <w:pPr>
+              <w:spacing w:after="0" w:line="240" w:lineRule="auto"/>
+              <w:rPr>
+                <w:rFonts w:ascii="Times New Roman" w:eastAsia="Times New Roman" w:hAnsi="Times New Roman" w:cs="Times New Roman"/>
+                <w:sz w:val="24"/>
+                <w:szCs w:val="24"/>
+              </w:rPr>
+            </w:pPr>
+          </w:p>
+        </w:tc>
+      </w:tr>
+      <w:tr>
+        <w:trPr>
+          <w:trHeight w:val="315"/>
+          <w:tblCellSpacing w:w="15" w:type="dxa"/>
+        </w:trPr>
+        <w:tc>
+          <w:tcPr>
+            <w:tcW w:w="0" w:type="auto"/>
+            <w:vAlign w:val="center"/>
+            <w:hideMark/>
+          </w:tcPr>
+          <w:p>
+            <w:pPr>
+              <w:spacing w:after="0" w:line="240" w:lineRule="auto"/>
+              <w:rPr>
+                <w:rFonts w:ascii="Times New Roman" w:eastAsia="Times New Roman" w:hAnsi="Times New Roman" w:cs="Times New Roman"/>
+                <w:sz w:val="24"/>
+                <w:szCs w:val="24"/>
+              </w:rPr>
+            </w:pPr>
+            <w:proofErr w:type="spellStart"/>
+            <w:r>
+              <w:rPr>
+                <w:rFonts w:ascii="Calibri" w:eastAsia="Times New Roman" w:hAnsi="Calibri" w:cs="Calibri"/>
+                <w:b/>
+                <w:bCs/>
+                <w:sz w:val="24"/>
+                <w:szCs w:val="24"/>
+              </w:rPr>
+              <w:t>Multicolinearity</w:t>
+            </w:r>
+            <w:proofErr w:type="spellEnd"/>
+          </w:p>
+        </w:tc>
+        <w:tc>
+          <w:tcPr>
+            <w:tcW w:w="750" w:type="dxa"/>
+            <w:vAlign w:val="center"/>
+            <w:hideMark/>
+          </w:tcPr>
+          <w:p>
+            <w:pPr>
+              <w:spacing w:after="0" w:line="240" w:lineRule="auto"/>
+              <w:rPr>
+                <w:rFonts w:ascii="Times New Roman" w:eastAsia="Times New Roman" w:hAnsi="Times New Roman" w:cs="Times New Roman"/>
+                <w:sz w:val="24"/>
+                <w:szCs w:val="24"/>
+              </w:rPr>
+            </w:pPr>
+          </w:p>
+        </w:tc>
+        <w:tc>
+          <w:tcPr>
+            <w:tcW w:w="1500" w:type="dxa"/>
+            <w:vAlign w:val="center"/>
+            <w:hideMark/>
+          </w:tcPr>
+          <w:p>
+            <w:pPr>
+              <w:spacing w:after="0" w:line="240" w:lineRule="auto"/>
+              <w:rPr>
+                <w:rFonts w:ascii="Times New Roman" w:eastAsia="Times New Roman" w:hAnsi="Times New Roman" w:cs="Times New Roman"/>
+                <w:sz w:val="24"/>
+                <w:szCs w:val="24"/>
+              </w:rPr>
+            </w:pPr>
+          </w:p>
+        </w:tc>
+      </w:tr>
+      <w:tr>
+        <w:trPr>
+          <w:trHeight w:val="600"/>
+          <w:tblCellSpacing w:w="15" w:type="dxa"/>
+        </w:trPr>
+        <w:tc>
+          <w:tcPr>
+            <w:tcW w:w="0" w:type="auto"/>
+            <w:vAlign w:val="center"/>
+            <w:hideMark/>
+          </w:tcPr>
+          <w:p>
+            <w:pPr>
+              <w:spacing w:after="0" w:line="240" w:lineRule="auto"/>
+              <w:rPr>
+                <w:rFonts w:ascii="Times New Roman" w:eastAsia="Times New Roman" w:hAnsi="Times New Roman" w:cs="Times New Roman"/>
+                <w:sz w:val="24"/>
+                <w:szCs w:val="24"/>
+              </w:rPr>
+            </w:pPr>
+            <w:r>
+              <w:rPr>
+                <w:rFonts w:ascii="Calibri" w:eastAsia="Times New Roman" w:hAnsi="Calibri" w:cs="Calibri"/>
+                <w:sz w:val="24"/>
+                <w:szCs w:val="24"/>
+              </w:rPr>
+              <w:t xml:space="preserve">A high degree of </w:t>
+            </w:r>
+            <w:proofErr w:type="spellStart"/>
+            <w:r>
+              <w:rPr>
+                <w:rFonts w:ascii="Calibri" w:eastAsia="Times New Roman" w:hAnsi="Calibri" w:cs="Calibri"/>
+                <w:sz w:val="24"/>
+                <w:szCs w:val="24"/>
+              </w:rPr>
+              <w:t>multicolinearity</w:t>
+            </w:r>
+            <w:proofErr w:type="spellEnd"/>
+            <w:r>
+              <w:rPr>
+                <w:rFonts w:ascii="Calibri" w:eastAsia="Times New Roman" w:hAnsi="Calibri" w:cs="Calibri"/>
+                <w:sz w:val="24"/>
+                <w:szCs w:val="24"/>
+              </w:rPr>
+              <w:t xml:space="preserve"> between predictors produces unreliable regression coefficient estimates. Signs of </w:t>
+            </w:r>
+            <w:proofErr w:type="spellStart"/>
+            <w:r>
+              <w:rPr>
+                <w:rFonts w:ascii="Calibri" w:eastAsia="Times New Roman" w:hAnsi="Calibri" w:cs="Calibri"/>
+                <w:sz w:val="24"/>
+                <w:szCs w:val="24"/>
+              </w:rPr>
+              <w:t>multicolinearity</w:t>
+            </w:r>
+            <w:proofErr w:type="spellEnd"/>
+            <w:r>
+              <w:rPr>
+                <w:rFonts w:ascii="Calibri" w:eastAsia="Times New Roman" w:hAnsi="Calibri" w:cs="Calibri"/>
+                <w:sz w:val="24"/>
+                <w:szCs w:val="24"/>
+              </w:rPr>
+              <w:t xml:space="preserve"> include:</w:t>
+            </w:r>
+          </w:p>
+        </w:tc>
+        <w:tc>
+          <w:tcPr>
+            <w:tcW w:w="750" w:type="dxa"/>
+            <w:vAlign w:val="center"/>
+            <w:hideMark/>
+          </w:tcPr>
+          <w:p>
+            <w:pPr>
+              <w:spacing w:after="0" w:line="240" w:lineRule="auto"/>
+              <w:rPr>
+                <w:rFonts w:ascii="Times New Roman" w:eastAsia="Times New Roman" w:hAnsi="Times New Roman" w:cs="Times New Roman"/>
+                <w:sz w:val="24"/>
+                <w:szCs w:val="24"/>
+              </w:rPr>
+            </w:pPr>
+          </w:p>
+        </w:tc>
+        <w:tc>
+          <w:tcPr>
+            <w:tcW w:w="1500" w:type="dxa"/>
+            <w:vAlign w:val="center"/>
+            <w:hideMark/>
+          </w:tcPr>
+          <w:p>
+            <w:pPr>
+              <w:spacing w:after="0" w:line="240" w:lineRule="auto"/>
+              <w:rPr>
+                <w:rFonts w:ascii="Times New Roman" w:eastAsia="Times New Roman" w:hAnsi="Times New Roman" w:cs="Times New Roman"/>
+                <w:sz w:val="24"/>
+                <w:szCs w:val="24"/>
+              </w:rPr>
+            </w:pPr>
+          </w:p>
+        </w:tc>
+      </w:tr>
+      <w:tr>
+        <w:trPr>
+          <w:trHeight w:val="1455"/>
+          <w:tblCellSpacing w:w="15" w:type="dxa"/>
+        </w:trPr>
+        <w:tc>
+          <w:tcPr>
+            <w:tcW w:w="0" w:type="auto"/>
+            <w:vAlign w:val="center"/>
+            <w:hideMark/>
+          </w:tcPr>
+          <w:p>
+            <w:pPr>
+              <w:numPr>
+                <w:ilvl w:val="0"/>
+                <w:numId w:val="1"/>
+              </w:numPr>
+              <w:spacing w:before="100" w:beforeAutospacing="1" w:after="100" w:afterAutospacing="1" w:line="240" w:lineRule="auto"/>
+              <w:rPr>
+                <w:rFonts w:ascii="Times New Roman" w:eastAsia="Times New Roman" w:hAnsi="Times New Roman" w:cs="Times New Roman"/>
+                <w:sz w:val="24"/>
+                <w:szCs w:val="24"/>
+              </w:rPr>
+            </w:pPr>
+            <w:r>
+              <w:rPr>
+                <w:rFonts w:ascii="Calibri" w:eastAsia="Times New Roman" w:hAnsi="Calibri" w:cs="Calibri"/>
+                <w:sz w:val="24"/>
+                <w:szCs w:val="24"/>
+              </w:rPr>
+              <w:t>High correlation between pairs of predictor variables.</w:t>
+            </w:r>
+          </w:p>
+          <w:p>
+            <w:pPr>
+              <w:numPr>
+                <w:ilvl w:val="0"/>
+                <w:numId w:val="1"/>
+              </w:numPr>
+              <w:spacing w:before="100" w:beforeAutospacing="1" w:after="100" w:afterAutospacing="1" w:line="240" w:lineRule="auto"/>
+              <w:rPr>
+                <w:rFonts w:ascii="Times New Roman" w:eastAsia="Times New Roman" w:hAnsi="Times New Roman" w:cs="Times New Roman"/>
+                <w:sz w:val="24"/>
+                <w:szCs w:val="24"/>
+              </w:rPr>
+            </w:pPr>
+            <w:r>
+              <w:rPr>
+                <w:rFonts w:ascii="Calibri" w:eastAsia="Times New Roman" w:hAnsi="Calibri" w:cs="Calibri"/>
+                <w:sz w:val="24"/>
+                <w:szCs w:val="24"/>
+              </w:rPr>
+              <w:t>Regression coefficients whose signs or magnitudes do not make good physical sense.</w:t>
+            </w:r>
+          </w:p>
+          <w:p>
+            <w:pPr>
+              <w:numPr>
+                <w:ilvl w:val="0"/>
+                <w:numId w:val="1"/>
+              </w:numPr>
+              <w:spacing w:before="100" w:beforeAutospacing="1" w:after="100" w:afterAutospacing="1" w:line="240" w:lineRule="auto"/>
+              <w:rPr>
+                <w:rFonts w:ascii="Times New Roman" w:eastAsia="Times New Roman" w:hAnsi="Times New Roman" w:cs="Times New Roman"/>
+                <w:sz w:val="24"/>
+                <w:szCs w:val="24"/>
+              </w:rPr>
+            </w:pPr>
+            <w:r>
+              <w:rPr>
+                <w:rFonts w:ascii="Calibri" w:eastAsia="Times New Roman" w:hAnsi="Calibri" w:cs="Calibri"/>
+                <w:sz w:val="24"/>
+                <w:szCs w:val="24"/>
+              </w:rPr>
+              <w:t xml:space="preserve">Statistically </w:t>
+            </w:r>
+            <w:proofErr w:type="spellStart"/>
+            <w:r>
+              <w:rPr>
+                <w:rFonts w:ascii="Calibri" w:eastAsia="Times New Roman" w:hAnsi="Calibri" w:cs="Calibri"/>
+                <w:sz w:val="24"/>
+                <w:szCs w:val="24"/>
+              </w:rPr>
+              <w:t>nonsignificant</w:t>
+            </w:r>
+            <w:proofErr w:type="spellEnd"/>
+            <w:r>
+              <w:rPr>
+                <w:rFonts w:ascii="Calibri" w:eastAsia="Times New Roman" w:hAnsi="Calibri" w:cs="Calibri"/>
+                <w:sz w:val="24"/>
+                <w:szCs w:val="24"/>
+              </w:rPr>
+              <w:t xml:space="preserve"> regression coefficients on important predictors.</w:t>
+            </w:r>
+          </w:p>
+          <w:p>
+            <w:pPr>
+              <w:numPr>
+                <w:ilvl w:val="0"/>
+                <w:numId w:val="1"/>
+              </w:numPr>
+              <w:spacing w:before="100" w:beforeAutospacing="1" w:after="100" w:afterAutospacing="1" w:line="240" w:lineRule="auto"/>
+              <w:rPr>
+                <w:rFonts w:ascii="Times New Roman" w:eastAsia="Times New Roman" w:hAnsi="Times New Roman" w:cs="Times New Roman"/>
+                <w:sz w:val="24"/>
+                <w:szCs w:val="24"/>
+              </w:rPr>
+            </w:pPr>
+            <w:r>
+              <w:rPr>
+                <w:rFonts w:ascii="Calibri" w:eastAsia="Times New Roman" w:hAnsi="Calibri" w:cs="Calibri"/>
+                <w:sz w:val="24"/>
+                <w:szCs w:val="24"/>
+              </w:rPr>
+              <w:t>Extreme sensitivity of sign or magnitude of regression coefficients to insertion or deletion of a predictor.</w:t>
+            </w:r>
+          </w:p>
+        </w:tc>
+        <w:tc>
+          <w:tcPr>
+            <w:tcW w:w="750" w:type="dxa"/>
+            <w:vAlign w:val="center"/>
+            <w:hideMark/>
+          </w:tcPr>
+          <w:p>
+            <w:pPr>
+              <w:spacing w:after="0" w:line="240" w:lineRule="auto"/>
+              <w:rPr>
+                <w:rFonts w:ascii="Times New Roman" w:eastAsia="Times New Roman" w:hAnsi="Times New Roman" w:cs="Times New Roman"/>
+                <w:sz w:val="24"/>
+                <w:szCs w:val="24"/>
+              </w:rPr>
+            </w:pPr>
+          </w:p>
+        </w:tc>
+        <w:tc>
+          <w:tcPr>
+            <w:tcW w:w="1500" w:type="dxa"/>
+            <w:vAlign w:val="center"/>
+            <w:hideMark/>
+          </w:tcPr>
+          <w:p>
+            <w:pPr>
+              <w:spacing w:after="0" w:line="240" w:lineRule="auto"/>
+              <w:rPr>
+                <w:rFonts w:ascii="Times New Roman" w:eastAsia="Times New Roman" w:hAnsi="Times New Roman" w:cs="Times New Roman"/>
+                <w:sz w:val="24"/>
+                <w:szCs w:val="24"/>
+              </w:rPr>
+            </w:pPr>
+          </w:p>
+        </w:tc>
+      </w:tr>
+      <w:tr>
+        <w:trPr>
+          <w:trHeight w:val="30"/>
+          <w:tblCellSpacing w:w="15" w:type="dxa"/>
+        </w:trPr>
+        <w:tc>
+          <w:tcPr>
+            <w:tcW w:w="0" w:type="auto"/>
+            <w:vAlign w:val="center"/>
+            <w:hideMark/>
+          </w:tcPr>
+          <w:p>
+            <w:pPr>
+              <w:spacing w:after="0" w:line="30" w:lineRule="atLeast"/>
+              <w:rPr>
+                <w:rFonts w:ascii="Times New Roman" w:eastAsia="Times New Roman" w:hAnsi="Times New Roman" w:cs="Times New Roman"/>
+                <w:sz w:val="24"/>
+                <w:szCs w:val="24"/>
+              </w:rPr>
+            </w:pPr>
+            <w:r>
+              <w:rPr>
+                <w:rFonts w:ascii="Calibri" w:eastAsia="Times New Roman" w:hAnsi="Calibri" w:cs="Calibri"/>
+                <w:sz w:val="24"/>
+                <w:szCs w:val="24"/>
+              </w:rPr>
+              <w:t>The diagonal values in the (</w:t>
+            </w:r>
+            <w:r>
+              <w:rPr>
+                <w:rFonts w:ascii="Times New Roman" w:eastAsia="Times New Roman" w:hAnsi="Times New Roman" w:cs="Times New Roman"/>
+                <w:b/>
+                <w:bCs/>
+                <w:sz w:val="24"/>
+                <w:szCs w:val="24"/>
+              </w:rPr>
+              <w:t>X'X</w:t>
+            </w:r>
+            <w:r>
+              <w:rPr>
+                <w:rFonts w:ascii="Calibri" w:eastAsia="Times New Roman" w:hAnsi="Calibri" w:cs="Calibri"/>
+                <w:sz w:val="24"/>
+                <w:szCs w:val="24"/>
+              </w:rPr>
+              <w:t>)</w:t>
+            </w:r>
+            <w:r>
+              <w:rPr>
+                <w:rFonts w:ascii="Calibri" w:eastAsia="Times New Roman" w:hAnsi="Calibri" w:cs="Calibri"/>
+                <w:sz w:val="24"/>
+                <w:szCs w:val="24"/>
+                <w:vertAlign w:val="superscript"/>
+              </w:rPr>
+              <w:t>-1 </w:t>
+            </w:r>
+            <w:r>
+              <w:rPr>
+                <w:rFonts w:ascii="Calibri" w:eastAsia="Times New Roman" w:hAnsi="Calibri" w:cs="Calibri"/>
+                <w:sz w:val="24"/>
+                <w:szCs w:val="24"/>
+              </w:rPr>
+              <w:t>matrix called </w:t>
+            </w:r>
+            <w:r>
+              <w:rPr>
+                <w:rFonts w:ascii="Calibri" w:eastAsia="Times New Roman" w:hAnsi="Calibri" w:cs="Calibri"/>
+                <w:i/>
+                <w:iCs/>
+                <w:sz w:val="24"/>
+                <w:szCs w:val="24"/>
+              </w:rPr>
+              <w:t>Variance Inflation Factors</w:t>
+            </w:r>
+            <w:r>
+              <w:rPr>
+                <w:rFonts w:ascii="Calibri" w:eastAsia="Times New Roman" w:hAnsi="Calibri" w:cs="Calibri"/>
+                <w:sz w:val="24"/>
+                <w:szCs w:val="24"/>
+              </w:rPr>
+              <w:t xml:space="preserve"> (VIFs) and they are very useful measures of </w:t>
+            </w:r>
+            <w:proofErr w:type="spellStart"/>
+            <w:r>
+              <w:rPr>
+                <w:rFonts w:ascii="Calibri" w:eastAsia="Times New Roman" w:hAnsi="Calibri" w:cs="Calibri"/>
+                <w:sz w:val="24"/>
+                <w:szCs w:val="24"/>
+              </w:rPr>
+              <w:t>multicolinearity</w:t>
+            </w:r>
+            <w:proofErr w:type="spellEnd"/>
+            <w:r>
+              <w:rPr>
+                <w:rFonts w:ascii="Calibri" w:eastAsia="Times New Roman" w:hAnsi="Calibri" w:cs="Calibri"/>
+                <w:sz w:val="24"/>
+                <w:szCs w:val="24"/>
+              </w:rPr>
+              <w:t xml:space="preserve">. If any VIF exceed 5, </w:t>
+            </w:r>
+            <w:proofErr w:type="spellStart"/>
+            <w:r>
+              <w:rPr>
+                <w:rFonts w:ascii="Calibri" w:eastAsia="Times New Roman" w:hAnsi="Calibri" w:cs="Calibri"/>
+                <w:sz w:val="24"/>
+                <w:szCs w:val="24"/>
+              </w:rPr>
+              <w:t>multicolinearity</w:t>
+            </w:r>
+            <w:proofErr w:type="spellEnd"/>
+            <w:r>
+              <w:rPr>
+                <w:rFonts w:ascii="Calibri" w:eastAsia="Times New Roman" w:hAnsi="Calibri" w:cs="Calibri"/>
+                <w:sz w:val="24"/>
+                <w:szCs w:val="24"/>
+              </w:rPr>
+              <w:t xml:space="preserve"> is a problem.</w:t>
+            </w:r>
+          </w:p>
+        </w:tc>
+        <w:tc>
+          <w:tcPr>
+            <w:tcW w:w="750" w:type="dxa"/>
+            <w:vAlign w:val="center"/>
+            <w:hideMark/>
+          </w:tcPr>
+          <w:p>
+            <w:pPr>
+              <w:spacing w:after="0" w:line="240" w:lineRule="auto"/>
+              <w:rPr>
+                <w:rFonts w:ascii="Times New Roman" w:eastAsia="Times New Roman" w:hAnsi="Times New Roman" w:cs="Times New Roman"/>
+                <w:sz w:val="4"/>
+                <w:szCs w:val="24"/>
+              </w:rPr>
+            </w:pPr>
+          </w:p>
+        </w:tc>
+        <w:tc>
+          <w:tcPr>
+            <w:tcW w:w="1500" w:type="dxa"/>
+            <w:vAlign w:val="center"/>
+            <w:hideMark/>
+          </w:tcPr>
+          <w:p>
+            <w:pPr>
+              <w:spacing w:after="0" w:line="240" w:lineRule="auto"/>
+              <w:rPr>
+                <w:rFonts w:ascii="Times New Roman" w:eastAsia="Times New Roman" w:hAnsi="Times New Roman" w:cs="Times New Roman"/>
+                <w:sz w:val="4"/>
+                <w:szCs w:val="24"/>
+              </w:rPr>
+            </w:pPr>
+          </w:p>
+        </w:tc>
+      </w:tr>
+      <w:tr>
+        <w:trPr>
+          <w:trHeight w:val="315"/>
+          <w:tblCellSpacing w:w="15" w:type="dxa"/>
+        </w:trPr>
+        <w:tc>
+          <w:tcPr>
+            <w:tcW w:w="0" w:type="auto"/>
+            <w:vAlign w:val="center"/>
+            <w:hideMark/>
+          </w:tcPr>
+          <w:p>
+            <w:pPr>
+              <w:spacing w:after="0" w:line="240" w:lineRule="auto"/>
+              <w:rPr>
+                <w:rFonts w:ascii="Times New Roman" w:eastAsia="Times New Roman" w:hAnsi="Times New Roman" w:cs="Times New Roman"/>
+                <w:sz w:val="24"/>
+                <w:szCs w:val="24"/>
+              </w:rPr>
+            </w:pPr>
+            <w:r>
+              <w:rPr>
+                <w:rFonts w:ascii="Times New Roman" w:eastAsia="Times New Roman" w:hAnsi="Times New Roman" w:cs="Times New Roman"/>
+                <w:sz w:val="24"/>
+                <w:szCs w:val="24"/>
+              </w:rPr>
+              <w:t> </w:t>
+            </w:r>
+          </w:p>
+        </w:tc>
+        <w:tc>
+          <w:tcPr>
+            <w:tcW w:w="750" w:type="dxa"/>
+            <w:vAlign w:val="center"/>
+            <w:hideMark/>
+          </w:tcPr>
+          <w:p>
+            <w:pPr>
+              <w:spacing w:after="0" w:line="240" w:lineRule="auto"/>
+              <w:rPr>
+                <w:rFonts w:ascii="Times New Roman" w:eastAsia="Times New Roman" w:hAnsi="Times New Roman" w:cs="Times New Roman"/>
+                <w:sz w:val="24"/>
+                <w:szCs w:val="24"/>
+              </w:rPr>
+            </w:pPr>
+          </w:p>
+        </w:tc>
+        <w:tc>
+          <w:tcPr>
+            <w:tcW w:w="1500" w:type="dxa"/>
+            <w:vAlign w:val="center"/>
+            <w:hideMark/>
+          </w:tcPr>
+          <w:p>
+            <w:pPr>
+              <w:spacing w:after="0" w:line="240" w:lineRule="auto"/>
+              <w:rPr>
+                <w:rFonts w:ascii="Times New Roman" w:eastAsia="Times New Roman" w:hAnsi="Times New Roman" w:cs="Times New Roman"/>
+                <w:sz w:val="24"/>
+                <w:szCs w:val="24"/>
+              </w:rPr>
+            </w:pPr>
+          </w:p>
+        </w:tc>
+      </w:tr>
+      <w:tr>
+        <w:trPr>
+          <w:trHeight w:val="315"/>
+          <w:tblCellSpacing w:w="15" w:type="dxa"/>
+        </w:trPr>
+        <w:tc>
+          <w:tcPr>
+            <w:tcW w:w="0" w:type="auto"/>
+            <w:vAlign w:val="center"/>
+            <w:hideMark/>
+          </w:tcPr>
+          <w:p>
+            <w:pPr>
+              <w:spacing w:after="0" w:line="240" w:lineRule="auto"/>
+              <w:rPr>
+                <w:rFonts w:ascii="Times New Roman" w:eastAsia="Times New Roman" w:hAnsi="Times New Roman" w:cs="Times New Roman"/>
+                <w:sz w:val="24"/>
+                <w:szCs w:val="24"/>
+              </w:rPr>
+            </w:pPr>
+            <w:r>
+              <w:rPr>
+                <w:rFonts w:ascii="Calibri" w:eastAsia="Times New Roman" w:hAnsi="Calibri" w:cs="Calibri"/>
+                <w:b/>
+                <w:bCs/>
+                <w:sz w:val="24"/>
+                <w:szCs w:val="24"/>
+              </w:rPr>
+              <w:t>Model Selection</w:t>
+            </w:r>
+          </w:p>
+        </w:tc>
+        <w:tc>
+          <w:tcPr>
+            <w:tcW w:w="750" w:type="dxa"/>
+            <w:vAlign w:val="center"/>
+            <w:hideMark/>
+          </w:tcPr>
+          <w:p>
+            <w:pPr>
+              <w:spacing w:after="0" w:line="240" w:lineRule="auto"/>
+              <w:rPr>
+                <w:rFonts w:ascii="Times New Roman" w:eastAsia="Times New Roman" w:hAnsi="Times New Roman" w:cs="Times New Roman"/>
+                <w:sz w:val="24"/>
+                <w:szCs w:val="24"/>
+              </w:rPr>
+            </w:pPr>
+          </w:p>
+        </w:tc>
+        <w:tc>
+          <w:tcPr>
+            <w:tcW w:w="1500" w:type="dxa"/>
+            <w:vAlign w:val="center"/>
+            <w:hideMark/>
+          </w:tcPr>
+          <w:p>
+            <w:pPr>
+              <w:spacing w:after="0" w:line="240" w:lineRule="auto"/>
+              <w:rPr>
+                <w:rFonts w:ascii="Times New Roman" w:eastAsia="Times New Roman" w:hAnsi="Times New Roman" w:cs="Times New Roman"/>
+                <w:sz w:val="24"/>
+                <w:szCs w:val="24"/>
+              </w:rPr>
+            </w:pPr>
+          </w:p>
+        </w:tc>
+      </w:tr>
+      <w:tr>
+        <w:trPr>
+          <w:trHeight w:val="1455"/>
+          <w:tblCellSpacing w:w="15" w:type="dxa"/>
+        </w:trPr>
+        <w:tc>
+          <w:tcPr>
+            <w:tcW w:w="0" w:type="auto"/>
+            <w:vAlign w:val="center"/>
+            <w:hideMark/>
+          </w:tcPr>
+          <w:p>
+            <w:pPr>
+              <w:spacing w:after="0" w:line="240" w:lineRule="auto"/>
+              <w:rPr>
+                <w:rFonts w:ascii="Times New Roman" w:eastAsia="Times New Roman" w:hAnsi="Times New Roman" w:cs="Times New Roman"/>
+                <w:sz w:val="24"/>
+                <w:szCs w:val="24"/>
+              </w:rPr>
+            </w:pPr>
+            <w:r>
+              <w:rPr>
+                <w:rFonts w:ascii="Calibri" w:eastAsia="Times New Roman" w:hAnsi="Calibri" w:cs="Calibri"/>
+                <w:sz w:val="24"/>
+                <w:szCs w:val="24"/>
+              </w:rPr>
+              <w:t xml:space="preserve">A frequent problem in data mining is to avoid predictors that do not contribute significantly to model prediction. First, It has been shown that dropping predictors that have insignificant coefficients can reduce the average error of predictions. Second, estimation of regression coefficients </w:t>
+            </w:r>
+            <w:proofErr w:type="gramStart"/>
+            <w:r>
+              <w:rPr>
+                <w:rFonts w:ascii="Calibri" w:eastAsia="Times New Roman" w:hAnsi="Calibri" w:cs="Calibri"/>
+                <w:sz w:val="24"/>
+                <w:szCs w:val="24"/>
+              </w:rPr>
+              <w:t>are</w:t>
+            </w:r>
+            <w:proofErr w:type="gramEnd"/>
+            <w:r>
+              <w:rPr>
+                <w:rFonts w:ascii="Calibri" w:eastAsia="Times New Roman" w:hAnsi="Calibri" w:cs="Calibri"/>
+                <w:sz w:val="24"/>
+                <w:szCs w:val="24"/>
+              </w:rPr>
+              <w:t xml:space="preserve"> likely to be unstable due to </w:t>
+            </w:r>
+            <w:proofErr w:type="spellStart"/>
+            <w:r>
+              <w:rPr>
+                <w:rFonts w:ascii="Calibri" w:eastAsia="Times New Roman" w:hAnsi="Calibri" w:cs="Calibri"/>
+                <w:sz w:val="24"/>
+                <w:szCs w:val="24"/>
+              </w:rPr>
+              <w:t>multicollinearity</w:t>
+            </w:r>
+            <w:proofErr w:type="spellEnd"/>
+            <w:r>
+              <w:rPr>
+                <w:rFonts w:ascii="Calibri" w:eastAsia="Times New Roman" w:hAnsi="Calibri" w:cs="Calibri"/>
+                <w:sz w:val="24"/>
+                <w:szCs w:val="24"/>
+              </w:rPr>
+              <w:t xml:space="preserve"> in models with many variables. Finally, a simpler model is a better model with more insight into the influence of predictors in models.  There are two main methods of model selection:</w:t>
+            </w:r>
+          </w:p>
+        </w:tc>
+        <w:tc>
+          <w:tcPr>
+            <w:tcW w:w="750" w:type="dxa"/>
+            <w:vAlign w:val="center"/>
+            <w:hideMark/>
+          </w:tcPr>
+          <w:p>
+            <w:pPr>
+              <w:spacing w:after="0" w:line="240" w:lineRule="auto"/>
+              <w:rPr>
+                <w:rFonts w:ascii="Times New Roman" w:eastAsia="Times New Roman" w:hAnsi="Times New Roman" w:cs="Times New Roman"/>
+                <w:sz w:val="24"/>
+                <w:szCs w:val="24"/>
+              </w:rPr>
+            </w:pPr>
+          </w:p>
+        </w:tc>
+        <w:tc>
+          <w:tcPr>
+            <w:tcW w:w="1500" w:type="dxa"/>
+            <w:vAlign w:val="center"/>
+            <w:hideMark/>
+          </w:tcPr>
+          <w:p>
+            <w:pPr>
+              <w:spacing w:after="0" w:line="240" w:lineRule="auto"/>
+              <w:rPr>
+                <w:rFonts w:ascii="Times New Roman" w:eastAsia="Times New Roman" w:hAnsi="Times New Roman" w:cs="Times New Roman"/>
+                <w:sz w:val="24"/>
+                <w:szCs w:val="24"/>
+              </w:rPr>
+            </w:pPr>
+          </w:p>
+        </w:tc>
+      </w:tr>
+      <w:tr>
+        <w:trPr>
+          <w:trHeight w:val="885"/>
+          <w:tblCellSpacing w:w="15" w:type="dxa"/>
+        </w:trPr>
+        <w:tc>
+          <w:tcPr>
+            <w:tcW w:w="0" w:type="auto"/>
+            <w:vAlign w:val="center"/>
+            <w:hideMark/>
+          </w:tcPr>
+          <w:p>
+            <w:pPr>
+              <w:numPr>
+                <w:ilvl w:val="0"/>
+                <w:numId w:val="2"/>
+              </w:numPr>
+              <w:spacing w:before="100" w:beforeAutospacing="1" w:after="100" w:afterAutospacing="1" w:line="240" w:lineRule="auto"/>
+              <w:rPr>
+                <w:rFonts w:ascii="Times New Roman" w:eastAsia="Times New Roman" w:hAnsi="Times New Roman" w:cs="Times New Roman"/>
+                <w:sz w:val="24"/>
+                <w:szCs w:val="24"/>
+              </w:rPr>
+            </w:pPr>
+            <w:r>
+              <w:rPr>
+                <w:rFonts w:ascii="Calibri" w:eastAsia="Times New Roman" w:hAnsi="Calibri" w:cs="Calibri"/>
+                <w:b/>
+                <w:bCs/>
+                <w:sz w:val="24"/>
+                <w:szCs w:val="24"/>
+              </w:rPr>
+              <w:t>Forward selection, </w:t>
+            </w:r>
+            <w:r>
+              <w:rPr>
+                <w:rFonts w:ascii="Calibri" w:eastAsia="Times New Roman" w:hAnsi="Calibri" w:cs="Calibri"/>
+                <w:sz w:val="24"/>
+                <w:szCs w:val="24"/>
+              </w:rPr>
+              <w:t>the best predictors are entered in the model, one by one.</w:t>
+            </w:r>
+          </w:p>
+          <w:p>
+            <w:pPr>
+              <w:numPr>
+                <w:ilvl w:val="0"/>
+                <w:numId w:val="2"/>
+              </w:numPr>
+              <w:spacing w:before="100" w:beforeAutospacing="1" w:after="100" w:afterAutospacing="1" w:line="240" w:lineRule="auto"/>
+              <w:rPr>
+                <w:rFonts w:ascii="Times New Roman" w:eastAsia="Times New Roman" w:hAnsi="Times New Roman" w:cs="Times New Roman"/>
+                <w:sz w:val="24"/>
+                <w:szCs w:val="24"/>
+              </w:rPr>
+            </w:pPr>
+            <w:r>
+              <w:rPr>
+                <w:rFonts w:ascii="Calibri" w:eastAsia="Times New Roman" w:hAnsi="Calibri" w:cs="Calibri"/>
+                <w:b/>
+                <w:bCs/>
+                <w:sz w:val="24"/>
+                <w:szCs w:val="24"/>
+              </w:rPr>
+              <w:t>Backward Elimination, </w:t>
+            </w:r>
+            <w:r>
+              <w:rPr>
+                <w:rFonts w:ascii="Calibri" w:eastAsia="Times New Roman" w:hAnsi="Calibri" w:cs="Calibri"/>
+                <w:sz w:val="24"/>
+                <w:szCs w:val="24"/>
+              </w:rPr>
+              <w:t>the worst predictors are eliminated from the model, one by one.</w:t>
+            </w:r>
+          </w:p>
+        </w:tc>
+        <w:tc>
+          <w:tcPr>
+            <w:tcW w:w="0" w:type="auto"/>
+            <w:vAlign w:val="center"/>
+            <w:hideMark/>
+          </w:tcPr>
+          <w:p>
+            <w:pPr>
+              <w:spacing w:after="0" w:line="240" w:lineRule="auto"/>
+              <w:rPr>
+                <w:rFonts w:ascii="Times New Roman" w:eastAsia="Times New Roman" w:hAnsi="Times New Roman" w:cs="Times New Roman"/>
+                <w:sz w:val="20"/>
+                <w:szCs w:val="20"/>
+              </w:rPr>
+            </w:pPr>
+          </w:p>
+        </w:tc>
+        <w:tc>
+          <w:tcPr>
+            <w:tcW w:w="0" w:type="auto"/>
+            <w:vAlign w:val="center"/>
+            <w:hideMark/>
+          </w:tcPr>
+          <w:p>
+            <w:pPr>
+              <w:spacing w:after="0" w:line="240" w:lineRule="auto"/>
+              <w:rPr>
+                <w:rFonts w:ascii="Times New Roman" w:eastAsia="Times New Roman" w:hAnsi="Times New Roman" w:cs="Times New Roman"/>
+                <w:sz w:val="20"/>
+                <w:szCs w:val="20"/>
+              </w:rPr>
+            </w:pPr>
+          </w:p>
+        </w:tc>
+      </w:tr>
+    </w:tbl>
+    <w:p/>
+    <w:p/>
     <w:sectPr>
       <w:pgSz w:w="12240" w:h="15840"/>
       <w:pgMar w:top="1440" w:right="1440" w:bottom="1440" w:left="1440" w:header="720" w:footer="720" w:gutter="0"/>
@@ -357,6 +3274,279 @@
     </w:sectPr>
   </w:body>
 </w:document>
+</file>
+
+<file path=word/numbering.xml><?xml version="1.0" encoding="utf-8"?>
+<w:numbering xmlns:wpc="http://schemas.microsoft.com/office/word/2010/wordprocessingCanvas" xmlns:mc="http://schemas.openxmlformats.org/markup-compatibility/2006" xmlns:o="urn:schemas-microsoft-com:office:office" xmlns:r="http://schemas.openxmlformats.org/officeDocument/2006/relationships" xmlns:m="http://schemas.openxmlformats.org/officeDocument/2006/math" xmlns:v="urn:schemas-microsoft-com:vml" xmlns:wp14="http://schemas.microsoft.com/office/word/2010/wordprocessingDrawing" xmlns:wp="http://schemas.openxmlformats.org/drawingml/2006/wordprocessingDrawing" xmlns:w10="urn:schemas-microsoft-com:office:word" xmlns:w="http://schemas.openxmlformats.org/wordprocessingml/2006/main" xmlns:w14="http://schemas.microsoft.com/office/word/2010/wordml" xmlns:wpg="http://schemas.microsoft.com/office/word/2010/wordprocessingGroup" xmlns:wpi="http://schemas.microsoft.com/office/word/2010/wordprocessingInk" xmlns:wne="http://schemas.microsoft.com/office/word/2006/wordml" xmlns:wps="http://schemas.microsoft.com/office/word/2010/wordprocessingShape" mc:Ignorable="w14 wp14">
+  <w:abstractNum w:abstractNumId="0">
+    <w:nsid w:val="0FFA279E"/>
+    <w:multiLevelType w:val="multilevel"/>
+    <w:tmpl w:val="1856F344"/>
+    <w:lvl w:ilvl="0">
+      <w:start w:val="1"/>
+      <w:numFmt w:val="bullet"/>
+      <w:lvlText w:val=""/>
+      <w:lvlJc w:val="left"/>
+      <w:pPr>
+        <w:tabs>
+          <w:tab w:val="num" w:pos="720"/>
+        </w:tabs>
+        <w:ind w:left="720" w:hanging="360"/>
+      </w:pPr>
+      <w:rPr>
+        <w:rFonts w:ascii="Symbol" w:hAnsi="Symbol" w:hint="default"/>
+        <w:sz w:val="20"/>
+      </w:rPr>
+    </w:lvl>
+    <w:lvl w:ilvl="1" w:tentative="1">
+      <w:start w:val="1"/>
+      <w:numFmt w:val="bullet"/>
+      <w:lvlText w:val="o"/>
+      <w:lvlJc w:val="left"/>
+      <w:pPr>
+        <w:tabs>
+          <w:tab w:val="num" w:pos="1440"/>
+        </w:tabs>
+        <w:ind w:left="1440" w:hanging="360"/>
+      </w:pPr>
+      <w:rPr>
+        <w:rFonts w:ascii="Courier New" w:hAnsi="Courier New" w:hint="default"/>
+        <w:sz w:val="20"/>
+      </w:rPr>
+    </w:lvl>
+    <w:lvl w:ilvl="2" w:tentative="1">
+      <w:start w:val="1"/>
+      <w:numFmt w:val="bullet"/>
+      <w:lvlText w:val=""/>
+      <w:lvlJc w:val="left"/>
+      <w:pPr>
+        <w:tabs>
+          <w:tab w:val="num" w:pos="2160"/>
+        </w:tabs>
+        <w:ind w:left="2160" w:hanging="360"/>
+      </w:pPr>
+      <w:rPr>
+        <w:rFonts w:ascii="Wingdings" w:hAnsi="Wingdings" w:hint="default"/>
+        <w:sz w:val="20"/>
+      </w:rPr>
+    </w:lvl>
+    <w:lvl w:ilvl="3" w:tentative="1">
+      <w:start w:val="1"/>
+      <w:numFmt w:val="bullet"/>
+      <w:lvlText w:val=""/>
+      <w:lvlJc w:val="left"/>
+      <w:pPr>
+        <w:tabs>
+          <w:tab w:val="num" w:pos="2880"/>
+        </w:tabs>
+        <w:ind w:left="2880" w:hanging="360"/>
+      </w:pPr>
+      <w:rPr>
+        <w:rFonts w:ascii="Wingdings" w:hAnsi="Wingdings" w:hint="default"/>
+        <w:sz w:val="20"/>
+      </w:rPr>
+    </w:lvl>
+    <w:lvl w:ilvl="4" w:tentative="1">
+      <w:start w:val="1"/>
+      <w:numFmt w:val="bullet"/>
+      <w:lvlText w:val=""/>
+      <w:lvlJc w:val="left"/>
+      <w:pPr>
+        <w:tabs>
+          <w:tab w:val="num" w:pos="3600"/>
+        </w:tabs>
+        <w:ind w:left="3600" w:hanging="360"/>
+      </w:pPr>
+      <w:rPr>
+        <w:rFonts w:ascii="Wingdings" w:hAnsi="Wingdings" w:hint="default"/>
+        <w:sz w:val="20"/>
+      </w:rPr>
+    </w:lvl>
+    <w:lvl w:ilvl="5" w:tentative="1">
+      <w:start w:val="1"/>
+      <w:numFmt w:val="bullet"/>
+      <w:lvlText w:val=""/>
+      <w:lvlJc w:val="left"/>
+      <w:pPr>
+        <w:tabs>
+          <w:tab w:val="num" w:pos="4320"/>
+        </w:tabs>
+        <w:ind w:left="4320" w:hanging="360"/>
+      </w:pPr>
+      <w:rPr>
+        <w:rFonts w:ascii="Wingdings" w:hAnsi="Wingdings" w:hint="default"/>
+        <w:sz w:val="20"/>
+      </w:rPr>
+    </w:lvl>
+    <w:lvl w:ilvl="6" w:tentative="1">
+      <w:start w:val="1"/>
+      <w:numFmt w:val="bullet"/>
+      <w:lvlText w:val=""/>
+      <w:lvlJc w:val="left"/>
+      <w:pPr>
+        <w:tabs>
+          <w:tab w:val="num" w:pos="5040"/>
+        </w:tabs>
+        <w:ind w:left="5040" w:hanging="360"/>
+      </w:pPr>
+      <w:rPr>
+        <w:rFonts w:ascii="Wingdings" w:hAnsi="Wingdings" w:hint="default"/>
+        <w:sz w:val="20"/>
+      </w:rPr>
+    </w:lvl>
+    <w:lvl w:ilvl="7" w:tentative="1">
+      <w:start w:val="1"/>
+      <w:numFmt w:val="bullet"/>
+      <w:lvlText w:val=""/>
+      <w:lvlJc w:val="left"/>
+      <w:pPr>
+        <w:tabs>
+          <w:tab w:val="num" w:pos="5760"/>
+        </w:tabs>
+        <w:ind w:left="5760" w:hanging="360"/>
+      </w:pPr>
+      <w:rPr>
+        <w:rFonts w:ascii="Wingdings" w:hAnsi="Wingdings" w:hint="default"/>
+        <w:sz w:val="20"/>
+      </w:rPr>
+    </w:lvl>
+    <w:lvl w:ilvl="8" w:tentative="1">
+      <w:start w:val="1"/>
+      <w:numFmt w:val="bullet"/>
+      <w:lvlText w:val=""/>
+      <w:lvlJc w:val="left"/>
+      <w:pPr>
+        <w:tabs>
+          <w:tab w:val="num" w:pos="6480"/>
+        </w:tabs>
+        <w:ind w:left="6480" w:hanging="360"/>
+      </w:pPr>
+      <w:rPr>
+        <w:rFonts w:ascii="Wingdings" w:hAnsi="Wingdings" w:hint="default"/>
+        <w:sz w:val="20"/>
+      </w:rPr>
+    </w:lvl>
+  </w:abstractNum>
+  <w:abstractNum w:abstractNumId="1">
+    <w:nsid w:val="6A5222DF"/>
+    <w:multiLevelType w:val="multilevel"/>
+    <w:tmpl w:val="F60001CA"/>
+    <w:lvl w:ilvl="0">
+      <w:start w:val="1"/>
+      <w:numFmt w:val="decimal"/>
+      <w:lvlText w:val="%1."/>
+      <w:lvlJc w:val="left"/>
+      <w:pPr>
+        <w:tabs>
+          <w:tab w:val="num" w:pos="720"/>
+        </w:tabs>
+        <w:ind w:left="720" w:hanging="360"/>
+      </w:pPr>
+    </w:lvl>
+    <w:lvl w:ilvl="1" w:tentative="1">
+      <w:start w:val="1"/>
+      <w:numFmt w:val="decimal"/>
+      <w:lvlText w:val="%2."/>
+      <w:lvlJc w:val="left"/>
+      <w:pPr>
+        <w:tabs>
+          <w:tab w:val="num" w:pos="1440"/>
+        </w:tabs>
+        <w:ind w:left="1440" w:hanging="360"/>
+      </w:pPr>
+    </w:lvl>
+    <w:lvl w:ilvl="2" w:tentative="1">
+      <w:start w:val="1"/>
+      <w:numFmt w:val="decimal"/>
+      <w:lvlText w:val="%3."/>
+      <w:lvlJc w:val="left"/>
+      <w:pPr>
+        <w:tabs>
+          <w:tab w:val="num" w:pos="2160"/>
+        </w:tabs>
+        <w:ind w:left="2160" w:hanging="360"/>
+      </w:pPr>
+    </w:lvl>
+    <w:lvl w:ilvl="3" w:tentative="1">
+      <w:start w:val="1"/>
+      <w:numFmt w:val="decimal"/>
+      <w:lvlText w:val="%4."/>
+      <w:lvlJc w:val="left"/>
+      <w:pPr>
+        <w:tabs>
+          <w:tab w:val="num" w:pos="2880"/>
+        </w:tabs>
+        <w:ind w:left="2880" w:hanging="360"/>
+      </w:pPr>
+    </w:lvl>
+    <w:lvl w:ilvl="4" w:tentative="1">
+      <w:start w:val="1"/>
+      <w:numFmt w:val="decimal"/>
+      <w:lvlText w:val="%5."/>
+      <w:lvlJc w:val="left"/>
+      <w:pPr>
+        <w:tabs>
+          <w:tab w:val="num" w:pos="3600"/>
+        </w:tabs>
+        <w:ind w:left="3600" w:hanging="360"/>
+      </w:pPr>
+    </w:lvl>
+    <w:lvl w:ilvl="5" w:tentative="1">
+      <w:start w:val="1"/>
+      <w:numFmt w:val="decimal"/>
+      <w:lvlText w:val="%6."/>
+      <w:lvlJc w:val="left"/>
+      <w:pPr>
+        <w:tabs>
+          <w:tab w:val="num" w:pos="4320"/>
+        </w:tabs>
+        <w:ind w:left="4320" w:hanging="360"/>
+      </w:pPr>
+    </w:lvl>
+    <w:lvl w:ilvl="6" w:tentative="1">
+      <w:start w:val="1"/>
+      <w:numFmt w:val="decimal"/>
+      <w:lvlText w:val="%7."/>
+      <w:lvlJc w:val="left"/>
+      <w:pPr>
+        <w:tabs>
+          <w:tab w:val="num" w:pos="5040"/>
+        </w:tabs>
+        <w:ind w:left="5040" w:hanging="360"/>
+      </w:pPr>
+    </w:lvl>
+    <w:lvl w:ilvl="7" w:tentative="1">
+      <w:start w:val="1"/>
+      <w:numFmt w:val="decimal"/>
+      <w:lvlText w:val="%8."/>
+      <w:lvlJc w:val="left"/>
+      <w:pPr>
+        <w:tabs>
+          <w:tab w:val="num" w:pos="5760"/>
+        </w:tabs>
+        <w:ind w:left="5760" w:hanging="360"/>
+      </w:pPr>
+    </w:lvl>
+    <w:lvl w:ilvl="8" w:tentative="1">
+      <w:start w:val="1"/>
+      <w:numFmt w:val="decimal"/>
+      <w:lvlText w:val="%9."/>
+      <w:lvlJc w:val="left"/>
+      <w:pPr>
+        <w:tabs>
+          <w:tab w:val="num" w:pos="6480"/>
+        </w:tabs>
+        <w:ind w:left="6480" w:hanging="360"/>
+      </w:pPr>
+    </w:lvl>
+  </w:abstractNum>
+  <w:num w:numId="1">
+    <w:abstractNumId w:val="1"/>
+  </w:num>
+  <w:num w:numId="2">
+    <w:abstractNumId w:val="0"/>
+  </w:num>
+</w:numbering>
 </file>
 
 <file path=word/styles.xml><?xml version="1.0" encoding="utf-8"?>
@@ -519,6 +3709,25 @@
     <w:name w:val="Normal"/>
     <w:qFormat/>
   </w:style>
+  <w:style w:type="paragraph" w:styleId="Heading3">
+    <w:name w:val="heading 3"/>
+    <w:basedOn w:val="Normal"/>
+    <w:link w:val="Heading3Char"/>
+    <w:uiPriority w:val="9"/>
+    <w:qFormat/>
+    <w:rsid w:val="001B3754"/>
+    <w:pPr>
+      <w:spacing w:before="100" w:beforeAutospacing="1" w:after="100" w:afterAutospacing="1" w:line="240" w:lineRule="auto"/>
+      <w:outlineLvl w:val="2"/>
+    </w:pPr>
+    <w:rPr>
+      <w:rFonts w:ascii="Times New Roman" w:eastAsia="Times New Roman" w:hAnsi="Times New Roman" w:cs="Times New Roman"/>
+      <w:b/>
+      <w:bCs/>
+      <w:sz w:val="27"/>
+      <w:szCs w:val="27"/>
+    </w:rPr>
+  </w:style>
   <w:style w:type="character" w:default="1" w:styleId="DefaultParagraphFont">
     <w:name w:val="Default Paragraph Font"/>
     <w:uiPriority w:val="1"/>
@@ -574,6 +3783,47 @@
       <w:rFonts w:ascii="Tahoma" w:hAnsi="Tahoma" w:cs="Tahoma"/>
       <w:sz w:val="16"/>
       <w:szCs w:val="16"/>
+    </w:rPr>
+  </w:style>
+  <w:style w:type="character" w:customStyle="1" w:styleId="Heading3Char">
+    <w:name w:val="Heading 3 Char"/>
+    <w:basedOn w:val="DefaultParagraphFont"/>
+    <w:link w:val="Heading3"/>
+    <w:uiPriority w:val="9"/>
+    <w:rsid w:val="001B3754"/>
+    <w:rPr>
+      <w:rFonts w:ascii="Times New Roman" w:eastAsia="Times New Roman" w:hAnsi="Times New Roman" w:cs="Times New Roman"/>
+      <w:b/>
+      <w:bCs/>
+      <w:sz w:val="27"/>
+      <w:szCs w:val="27"/>
+    </w:rPr>
+  </w:style>
+  <w:style w:type="paragraph" w:styleId="NormalWeb">
+    <w:name w:val="Normal (Web)"/>
+    <w:basedOn w:val="Normal"/>
+    <w:uiPriority w:val="99"/>
+    <w:unhideWhenUsed/>
+    <w:rsid w:val="001B3754"/>
+    <w:pPr>
+      <w:spacing w:before="100" w:beforeAutospacing="1" w:after="100" w:afterAutospacing="1" w:line="240" w:lineRule="auto"/>
+    </w:pPr>
+    <w:rPr>
+      <w:rFonts w:ascii="Times New Roman" w:eastAsia="Times New Roman" w:hAnsi="Times New Roman" w:cs="Times New Roman"/>
+      <w:sz w:val="24"/>
+      <w:szCs w:val="24"/>
+    </w:rPr>
+  </w:style>
+  <w:style w:type="character" w:styleId="Hyperlink">
+    <w:name w:val="Hyperlink"/>
+    <w:basedOn w:val="DefaultParagraphFont"/>
+    <w:uiPriority w:val="99"/>
+    <w:semiHidden/>
+    <w:unhideWhenUsed/>
+    <w:rsid w:val="001B3754"/>
+    <w:rPr>
+      <w:color w:val="0000FF"/>
+      <w:u w:val="single"/>
     </w:rPr>
   </w:style>
 </w:styles>
@@ -739,6 +3989,25 @@
     <w:name w:val="Normal"/>
     <w:qFormat/>
   </w:style>
+  <w:style w:type="paragraph" w:styleId="Heading3">
+    <w:name w:val="heading 3"/>
+    <w:basedOn w:val="Normal"/>
+    <w:link w:val="Heading3Char"/>
+    <w:uiPriority w:val="9"/>
+    <w:qFormat/>
+    <w:rsid w:val="001B3754"/>
+    <w:pPr>
+      <w:spacing w:before="100" w:beforeAutospacing="1" w:after="100" w:afterAutospacing="1" w:line="240" w:lineRule="auto"/>
+      <w:outlineLvl w:val="2"/>
+    </w:pPr>
+    <w:rPr>
+      <w:rFonts w:ascii="Times New Roman" w:eastAsia="Times New Roman" w:hAnsi="Times New Roman" w:cs="Times New Roman"/>
+      <w:b/>
+      <w:bCs/>
+      <w:sz w:val="27"/>
+      <w:szCs w:val="27"/>
+    </w:rPr>
+  </w:style>
   <w:style w:type="character" w:default="1" w:styleId="DefaultParagraphFont">
     <w:name w:val="Default Paragraph Font"/>
     <w:uiPriority w:val="1"/>
@@ -794,6 +4063,47 @@
       <w:rFonts w:ascii="Tahoma" w:hAnsi="Tahoma" w:cs="Tahoma"/>
       <w:sz w:val="16"/>
       <w:szCs w:val="16"/>
+    </w:rPr>
+  </w:style>
+  <w:style w:type="character" w:customStyle="1" w:styleId="Heading3Char">
+    <w:name w:val="Heading 3 Char"/>
+    <w:basedOn w:val="DefaultParagraphFont"/>
+    <w:link w:val="Heading3"/>
+    <w:uiPriority w:val="9"/>
+    <w:rsid w:val="001B3754"/>
+    <w:rPr>
+      <w:rFonts w:ascii="Times New Roman" w:eastAsia="Times New Roman" w:hAnsi="Times New Roman" w:cs="Times New Roman"/>
+      <w:b/>
+      <w:bCs/>
+      <w:sz w:val="27"/>
+      <w:szCs w:val="27"/>
+    </w:rPr>
+  </w:style>
+  <w:style w:type="paragraph" w:styleId="NormalWeb">
+    <w:name w:val="Normal (Web)"/>
+    <w:basedOn w:val="Normal"/>
+    <w:uiPriority w:val="99"/>
+    <w:unhideWhenUsed/>
+    <w:rsid w:val="001B3754"/>
+    <w:pPr>
+      <w:spacing w:before="100" w:beforeAutospacing="1" w:after="100" w:afterAutospacing="1" w:line="240" w:lineRule="auto"/>
+    </w:pPr>
+    <w:rPr>
+      <w:rFonts w:ascii="Times New Roman" w:eastAsia="Times New Roman" w:hAnsi="Times New Roman" w:cs="Times New Roman"/>
+      <w:sz w:val="24"/>
+      <w:szCs w:val="24"/>
+    </w:rPr>
+  </w:style>
+  <w:style w:type="character" w:styleId="Hyperlink">
+    <w:name w:val="Hyperlink"/>
+    <w:basedOn w:val="DefaultParagraphFont"/>
+    <w:uiPriority w:val="99"/>
+    <w:semiHidden/>
+    <w:unhideWhenUsed/>
+    <w:rsid w:val="001B3754"/>
+    <w:rPr>
+      <w:color w:val="0000FF"/>
+      <w:u w:val="single"/>
     </w:rPr>
   </w:style>
 </w:styles>

</xml_diff>